<commit_message>
word: finished question 4
</commit_message>
<xml_diff>
--- a/TS-AT2 POR-Task-6 Assessment.docx
+++ b/TS-AT2 POR-Task-6 Assessment.docx
@@ -3227,6 +3227,48 @@
                 <w:sz w:val="18"/>
               </w:rPr>
             </w:pPr>
+            <w:r>
+              <w:rPr>
+                <w:i/>
+                <w:color w:val="808080" w:themeColor="background1" w:themeShade="80"/>
+                <w:sz w:val="18"/>
+              </w:rPr>
+              <w:drawing>
+                <wp:inline distT="0" distB="0" distL="0" distR="0" wp14:anchorId="7B19A088" wp14:editId="21307B18">
+                  <wp:extent cx="3105583" cy="3762900"/>
+                  <wp:effectExtent l="0" t="0" r="0" b="9525"/>
+                  <wp:docPr id="7" name="Picture 7"/>
+                  <wp:cNvGraphicFramePr>
+                    <a:graphicFrameLocks xmlns:a="http://schemas.openxmlformats.org/drawingml/2006/main" noChangeAspect="1"/>
+                  </wp:cNvGraphicFramePr>
+                  <a:graphic xmlns:a="http://schemas.openxmlformats.org/drawingml/2006/main">
+                    <a:graphicData uri="http://schemas.openxmlformats.org/drawingml/2006/picture">
+                      <pic:pic xmlns:pic="http://schemas.openxmlformats.org/drawingml/2006/picture">
+                        <pic:nvPicPr>
+                          <pic:cNvPr id="1" name=""/>
+                          <pic:cNvPicPr/>
+                        </pic:nvPicPr>
+                        <pic:blipFill>
+                          <a:blip r:embed="rId18"/>
+                          <a:stretch>
+                            <a:fillRect/>
+                          </a:stretch>
+                        </pic:blipFill>
+                        <pic:spPr>
+                          <a:xfrm>
+                            <a:off x="0" y="0"/>
+                            <a:ext cx="3105583" cy="3762900"/>
+                          </a:xfrm>
+                          <a:prstGeom prst="rect">
+                            <a:avLst/>
+                          </a:prstGeom>
+                        </pic:spPr>
+                      </pic:pic>
+                    </a:graphicData>
+                  </a:graphic>
+                </wp:inline>
+              </w:drawing>
+            </w:r>
           </w:p>
         </w:tc>
         <w:tc>
@@ -3345,7 +3387,7 @@
                           <pic:cNvPicPr/>
                         </pic:nvPicPr>
                         <pic:blipFill>
-                          <a:blip r:embed="rId18">
+                          <a:blip r:embed="rId19">
                             <a:extLst>
                               <a:ext uri="{28A0092B-C50C-407E-A947-70E740481C1C}">
                                 <a14:useLocalDpi xmlns:a14="http://schemas.microsoft.com/office/drawing/2010/main" val="0"/>
@@ -3621,9 +3663,152 @@
           </w:tcPr>
           <w:p>
             <w:pPr>
+              <w:cnfStyle w:val="000000000000" w:firstRow="0" w:lastRow="0" w:firstColumn="0" w:lastColumn="0" w:oddVBand="0" w:evenVBand="0" w:oddHBand="0" w:evenHBand="0" w:firstRowFirstColumn="0" w:firstRowLastColumn="0" w:lastRowFirstColumn="0" w:lastRowLastColumn="0"/>
+              <w:rPr>
+                <w:rStyle w:val="Emphasis"/>
+              </w:rPr>
+            </w:pPr>
+            <w:r>
+              <w:rPr>
+                <w:rStyle w:val="Emphasis"/>
+              </w:rPr>
+              <w:t>Answer the following questions:</w:t>
+            </w:r>
+          </w:p>
+          <w:p>
+            <w:pPr>
+              <w:pStyle w:val="ListParagraph"/>
+              <w:numPr>
+                <w:ilvl w:val="0"/>
+                <w:numId w:val="39"/>
+              </w:numPr>
+              <w:cnfStyle w:val="000000000000" w:firstRow="0" w:lastRow="0" w:firstColumn="0" w:lastColumn="0" w:oddVBand="0" w:evenVBand="0" w:oddHBand="0" w:evenHBand="0" w:firstRowFirstColumn="0" w:firstRowLastColumn="0" w:lastRowFirstColumn="0" w:lastRowLastColumn="0"/>
+              <w:rPr>
+                <w:rStyle w:val="Emphasis"/>
+              </w:rPr>
+            </w:pPr>
+            <w:r>
+              <w:rPr>
+                <w:rStyle w:val="Emphasis"/>
+              </w:rPr>
+              <w:t>How many unit tests ran?</w:t>
+            </w:r>
+          </w:p>
+          <w:p>
+            <w:pPr>
+              <w:pStyle w:val="ListParagraph"/>
+              <w:numPr>
+                <w:ilvl w:val="0"/>
+                <w:numId w:val="39"/>
+              </w:numPr>
+              <w:cnfStyle w:val="000000000000" w:firstRow="0" w:lastRow="0" w:firstColumn="0" w:lastColumn="0" w:oddVBand="0" w:evenVBand="0" w:oddHBand="0" w:evenHBand="0" w:firstRowFirstColumn="0" w:firstRowLastColumn="0" w:lastRowFirstColumn="0" w:lastRowLastColumn="0"/>
+              <w:rPr>
+                <w:rStyle w:val="Emphasis"/>
+              </w:rPr>
+            </w:pPr>
+            <w:r>
+              <w:rPr>
+                <w:rStyle w:val="Emphasis"/>
+              </w:rPr>
+              <w:t>How many unit tests failed and how many passed?</w:t>
+            </w:r>
+          </w:p>
+          <w:p>
+            <w:pPr>
+              <w:pStyle w:val="ListParagraph"/>
+              <w:numPr>
+                <w:ilvl w:val="0"/>
+                <w:numId w:val="39"/>
+              </w:numPr>
+              <w:cnfStyle w:val="000000000000" w:firstRow="0" w:lastRow="0" w:firstColumn="0" w:lastColumn="0" w:oddVBand="0" w:evenVBand="0" w:oddHBand="0" w:evenHBand="0" w:firstRowFirstColumn="0" w:firstRowLastColumn="0" w:lastRowFirstColumn="0" w:lastRowLastColumn="0"/>
+              <w:rPr>
+                <w:rStyle w:val="Emphasis"/>
+              </w:rPr>
+            </w:pPr>
+            <w:r>
+              <w:rPr>
+                <w:rStyle w:val="Emphasis"/>
+              </w:rPr>
+              <w:t xml:space="preserve">IF any passed, can you explain why? </w:t>
+            </w:r>
+          </w:p>
+          <w:p>
+            <w:pPr>
               <w:jc w:val="center"/>
               <w:cnfStyle w:val="000000000000" w:firstRow="0" w:lastRow="0" w:firstColumn="0" w:lastColumn="0" w:oddVBand="0" w:evenVBand="0" w:oddHBand="0" w:evenHBand="0" w:firstRowFirstColumn="0" w:firstRowLastColumn="0" w:lastRowFirstColumn="0" w:lastRowLastColumn="0"/>
             </w:pPr>
+          </w:p>
+          <w:p>
+            <w:pPr>
+              <w:pStyle w:val="ListParagraph"/>
+              <w:numPr>
+                <w:ilvl w:val="0"/>
+                <w:numId w:val="39"/>
+              </w:numPr>
+              <w:cnfStyle w:val="000000000000" w:firstRow="0" w:lastRow="0" w:firstColumn="0" w:lastColumn="0" w:oddVBand="0" w:evenVBand="0" w:oddHBand="0" w:evenHBand="0" w:firstRowFirstColumn="0" w:firstRowLastColumn="0" w:lastRowFirstColumn="0" w:lastRowLastColumn="0"/>
+            </w:pPr>
+            <w:r>
+              <w:t>Total of 7 unit tests ran.</w:t>
+            </w:r>
+          </w:p>
+          <w:p>
+            <w:pPr>
+              <w:pStyle w:val="ListParagraph"/>
+              <w:cnfStyle w:val="000000000000" w:firstRow="0" w:lastRow="0" w:firstColumn="0" w:lastColumn="0" w:oddVBand="0" w:evenVBand="0" w:oddHBand="0" w:evenHBand="0" w:firstRowFirstColumn="0" w:firstRowLastColumn="0" w:lastRowFirstColumn="0" w:lastRowLastColumn="0"/>
+            </w:pPr>
+          </w:p>
+          <w:p>
+            <w:pPr>
+              <w:pStyle w:val="ListParagraph"/>
+              <w:numPr>
+                <w:ilvl w:val="0"/>
+                <w:numId w:val="39"/>
+              </w:numPr>
+              <w:cnfStyle w:val="000000000000" w:firstRow="0" w:lastRow="0" w:firstColumn="0" w:lastColumn="0" w:oddVBand="0" w:evenVBand="0" w:oddHBand="0" w:evenHBand="0" w:firstRowFirstColumn="0" w:firstRowLastColumn="0" w:lastRowFirstColumn="0" w:lastRowLastColumn="0"/>
+            </w:pPr>
+            <w:r>
+              <w:t>5 failed, and 2 passed.</w:t>
+            </w:r>
+          </w:p>
+          <w:p>
+            <w:pPr>
+              <w:pStyle w:val="ListParagraph"/>
+              <w:cnfStyle w:val="000000000000" w:firstRow="0" w:lastRow="0" w:firstColumn="0" w:lastColumn="0" w:oddVBand="0" w:evenVBand="0" w:oddHBand="0" w:evenHBand="0" w:firstRowFirstColumn="0" w:firstRowLastColumn="0" w:lastRowFirstColumn="0" w:lastRowLastColumn="0"/>
+            </w:pPr>
+          </w:p>
+          <w:p>
+            <w:pPr>
+              <w:pStyle w:val="ListParagraph"/>
+              <w:numPr>
+                <w:ilvl w:val="0"/>
+                <w:numId w:val="39"/>
+              </w:numPr>
+              <w:cnfStyle w:val="000000000000" w:firstRow="0" w:lastRow="0" w:firstColumn="0" w:lastColumn="0" w:oddVBand="0" w:evenVBand="0" w:oddHBand="0" w:evenHBand="0" w:firstRowFirstColumn="0" w:firstRowLastColumn="0" w:lastRowFirstColumn="0" w:lastRowLastColumn="0"/>
+            </w:pPr>
+            <w:r>
+              <w:t xml:space="preserve">The 2 unit tests that passed are the tests </w:t>
+            </w:r>
+            <w:r>
+              <w:t>that are trying to verify that the objects can be instantiated successfully using a plaintext key. But the tests will always pass, regardless of whether the objects instantiation succeed or fail.</w:t>
+            </w:r>
+          </w:p>
+          <w:p>
+            <w:pPr>
+              <w:pStyle w:val="ListParagraph"/>
+              <w:cnfStyle w:val="000000000000" w:firstRow="0" w:lastRow="0" w:firstColumn="0" w:lastColumn="0" w:oddVBand="0" w:evenVBand="0" w:oddHBand="0" w:evenHBand="0" w:firstRowFirstColumn="0" w:firstRowLastColumn="0" w:lastRowFirstColumn="0" w:lastRowLastColumn="0"/>
+            </w:pPr>
+          </w:p>
+          <w:p>
+            <w:pPr>
+              <w:pStyle w:val="ListParagraph"/>
+              <w:cnfStyle w:val="000000000000" w:firstRow="0" w:lastRow="0" w:firstColumn="0" w:lastColumn="0" w:oddVBand="0" w:evenVBand="0" w:oddHBand="0" w:evenHBand="0" w:firstRowFirstColumn="0" w:firstRowLastColumn="0" w:lastRowFirstColumn="0" w:lastRowLastColumn="0"/>
+            </w:pPr>
+            <w:r>
+              <w:t>They do have except clause where if the conversion goes wrong, it catches an error, and the tests will fail,</w:t>
+            </w:r>
+            <w:r>
+              <w:t xml:space="preserve"> but instantiating the Decryptor and Encryptor objects does not involve any conversion operations that could potentially raise the binascii error.</w:t>
+            </w:r>
           </w:p>
         </w:tc>
         <w:tc>
@@ -6357,8 +6542,8 @@
     </w:p>
     <w:p/>
     <w:sectPr>
-      <w:headerReference w:type="default" r:id="rId19"/>
-      <w:footerReference w:type="default" r:id="rId20"/>
+      <w:headerReference w:type="default" r:id="rId20"/>
+      <w:footerReference w:type="default" r:id="rId21"/>
       <w:pgSz w:w="11906" w:h="16838" w:code="9"/>
       <w:pgMar w:top="851" w:right="851" w:bottom="851" w:left="851" w:header="567" w:footer="342" w:gutter="0"/>
       <w:cols w:space="720"/>
@@ -12315,7 +12500,7 @@
   <w:style w:type="paragraph" w:default="1" w:styleId="Normal">
     <w:name w:val="Normal"/>
     <w:qFormat/>
-    <w:rsid w:val="006B36CE"/>
+    <w:rsid w:val="00E15933"/>
     <w:pPr>
       <w:spacing w:after="120" w:line="276" w:lineRule="auto"/>
     </w:pPr>

</xml_diff>

<commit_message>
word: finished question 5
</commit_message>
<xml_diff>
--- a/TS-AT2 POR-Task-6 Assessment.docx
+++ b/TS-AT2 POR-Task-6 Assessment.docx
@@ -763,8 +763,17 @@
                 <w:rFonts w:cstheme="minorHAnsi"/>
                 <w:color w:val="000000"/>
               </w:rPr>
-              <w:t xml:space="preserve"> with SenseHat</w:t>
-            </w:r>
+              <w:t xml:space="preserve"> with </w:t>
+            </w:r>
+            <w:proofErr w:type="spellStart"/>
+            <w:r>
+              <w:rPr>
+                <w:rFonts w:cstheme="minorHAnsi"/>
+                <w:color w:val="000000"/>
+              </w:rPr>
+              <w:t>SenseHat</w:t>
+            </w:r>
+            <w:proofErr w:type="spellEnd"/>
             <w:r>
               <w:rPr>
                 <w:rFonts w:cstheme="minorHAnsi"/>
@@ -2501,7 +2510,21 @@
               <w:rPr>
                 <w:rStyle w:val="Emphasis"/>
               </w:rPr>
-              <w:t xml:space="preserve">Go to the url </w:t>
+              <w:t xml:space="preserve">Go to the </w:t>
+            </w:r>
+            <w:proofErr w:type="spellStart"/>
+            <w:r>
+              <w:rPr>
+                <w:rStyle w:val="Emphasis"/>
+              </w:rPr>
+              <w:t>url</w:t>
+            </w:r>
+            <w:proofErr w:type="spellEnd"/>
+            <w:r>
+              <w:rPr>
+                <w:rStyle w:val="Emphasis"/>
+              </w:rPr>
+              <w:t xml:space="preserve"> </w:t>
             </w:r>
             <w:r>
               <w:rPr>
@@ -2811,13 +2834,27 @@
               <w:rPr>
                 <w:rStyle w:val="Emphasis"/>
               </w:rPr>
-              <w:t xml:space="preserve">‘SCAN ME‘ </w:t>
-            </w:r>
-            <w:r>
-              <w:rPr>
-                <w:rStyle w:val="Emphasis"/>
-              </w:rPr>
-              <w:t>icon.</w:t>
+              <w:t xml:space="preserve">‘SCAN </w:t>
+            </w:r>
+            <w:proofErr w:type="gramStart"/>
+            <w:r>
+              <w:rPr>
+                <w:rStyle w:val="Emphasis"/>
+              </w:rPr>
+              <w:t xml:space="preserve">ME‘ </w:t>
+            </w:r>
+            <w:r>
+              <w:rPr>
+                <w:rStyle w:val="Emphasis"/>
+              </w:rPr>
+              <w:t>icon</w:t>
+            </w:r>
+            <w:proofErr w:type="gramEnd"/>
+            <w:r>
+              <w:rPr>
+                <w:rStyle w:val="Emphasis"/>
+              </w:rPr>
+              <w:t>.</w:t>
             </w:r>
           </w:p>
           <w:p>
@@ -2989,7 +3026,33 @@
                 <w:sz w:val="24"/>
                 <w:szCs w:val="28"/>
               </w:rPr>
-              <w:t>oing so will be an instant fail for this assessment.</w:t>
+              <w:t xml:space="preserve">oing so will be an instant </w:t>
+            </w:r>
+            <w:proofErr w:type="gramStart"/>
+            <w:r>
+              <w:rPr>
+                <w:rStyle w:val="Emphasis"/>
+                <w:rFonts w:ascii="Arial Narrow" w:hAnsi="Arial Narrow"/>
+                <w:b/>
+                <w:i w:val="0"/>
+                <w:iCs w:val="0"/>
+                <w:sz w:val="24"/>
+                <w:szCs w:val="28"/>
+              </w:rPr>
+              <w:t>fail</w:t>
+            </w:r>
+            <w:proofErr w:type="gramEnd"/>
+            <w:r>
+              <w:rPr>
+                <w:rStyle w:val="Emphasis"/>
+                <w:rFonts w:ascii="Arial Narrow" w:hAnsi="Arial Narrow"/>
+                <w:b/>
+                <w:i w:val="0"/>
+                <w:iCs w:val="0"/>
+                <w:sz w:val="24"/>
+                <w:szCs w:val="28"/>
+              </w:rPr>
+              <w:t xml:space="preserve"> for this assessment.</w:t>
             </w:r>
           </w:p>
           <w:p>
@@ -3748,7 +3811,15 @@
               <w:cnfStyle w:val="000000000000" w:firstRow="0" w:lastRow="0" w:firstColumn="0" w:lastColumn="0" w:oddVBand="0" w:evenVBand="0" w:oddHBand="0" w:evenHBand="0" w:firstRowFirstColumn="0" w:firstRowLastColumn="0" w:lastRowFirstColumn="0" w:lastRowLastColumn="0"/>
             </w:pPr>
             <w:r>
-              <w:t>Total of 7 unit tests ran.</w:t>
+              <w:t xml:space="preserve">Total of </w:t>
+            </w:r>
+            <w:proofErr w:type="gramStart"/>
+            <w:r>
+              <w:t>7 unit</w:t>
+            </w:r>
+            <w:proofErr w:type="gramEnd"/>
+            <w:r>
+              <w:t xml:space="preserve"> tests ran.</w:t>
             </w:r>
           </w:p>
           <w:p>
@@ -3786,7 +3857,15 @@
               <w:cnfStyle w:val="000000000000" w:firstRow="0" w:lastRow="0" w:firstColumn="0" w:lastColumn="0" w:oddVBand="0" w:evenVBand="0" w:oddHBand="0" w:evenHBand="0" w:firstRowFirstColumn="0" w:firstRowLastColumn="0" w:lastRowFirstColumn="0" w:lastRowLastColumn="0"/>
             </w:pPr>
             <w:r>
-              <w:t xml:space="preserve">The 2 unit tests that passed are the tests </w:t>
+              <w:t xml:space="preserve">The </w:t>
+            </w:r>
+            <w:proofErr w:type="gramStart"/>
+            <w:r>
+              <w:t>2 unit</w:t>
+            </w:r>
+            <w:proofErr w:type="gramEnd"/>
+            <w:r>
+              <w:t xml:space="preserve"> tests that passed are the tests </w:t>
             </w:r>
             <w:r>
               <w:t>that are trying to verify that the objects can be instantiated successfully using a plaintext key. But the tests will always pass, regardless of whether the objects instantiation succeed or fail.</w:t>
@@ -3807,7 +3886,23 @@
               <w:t>They do have except clause where if the conversion goes wrong, it catches an error, and the tests will fail,</w:t>
             </w:r>
             <w:r>
-              <w:t xml:space="preserve"> but instantiating the Decryptor and Encryptor objects does not involve any conversion operations that could potentially raise the binascii error.</w:t>
+              <w:t xml:space="preserve"> but instantiating the </w:t>
+            </w:r>
+            <w:proofErr w:type="spellStart"/>
+            <w:r>
+              <w:t>Decryptor</w:t>
+            </w:r>
+            <w:proofErr w:type="spellEnd"/>
+            <w:r>
+              <w:t xml:space="preserve"> and Encryptor objects does not involve any conversion operations that could potentially raise the </w:t>
+            </w:r>
+            <w:proofErr w:type="spellStart"/>
+            <w:r>
+              <w:t>binascii</w:t>
+            </w:r>
+            <w:proofErr w:type="spellEnd"/>
+            <w:r>
+              <w:t xml:space="preserve"> error.</w:t>
             </w:r>
           </w:p>
         </w:tc>
@@ -3886,7 +3981,15 @@
               <w:t xml:space="preserve">The ultimate goal for this assessment is </w:t>
             </w:r>
             <w:r>
-              <w:t xml:space="preserve">the ability to easily encrypt (and decrypt) small-ish files. </w:t>
+              <w:t>the ability to easily encrypt (and decrypt) small-</w:t>
+            </w:r>
+            <w:proofErr w:type="spellStart"/>
+            <w:r>
+              <w:t>ish</w:t>
+            </w:r>
+            <w:proofErr w:type="spellEnd"/>
+            <w:r>
+              <w:t xml:space="preserve"> files. </w:t>
             </w:r>
           </w:p>
           <w:p>
@@ -4176,6 +4279,7 @@
             <w:r>
               <w:t xml:space="preserve"> because the exception type </w:t>
             </w:r>
+            <w:proofErr w:type="spellStart"/>
             <w:r>
               <w:rPr>
                 <w:rFonts w:ascii="Consolas" w:hAnsi="Consolas" w:cs="Consolas"/>
@@ -4184,6 +4288,7 @@
               </w:rPr>
               <w:t>InvalidToken</w:t>
             </w:r>
+            <w:proofErr w:type="spellEnd"/>
             <w:r>
               <w:rPr>
                 <w:color w:val="C00000"/>
@@ -4301,6 +4406,89 @@
               <w:outlineLvl w:val="2"/>
               <w:cnfStyle w:val="000000000000" w:firstRow="0" w:lastRow="0" w:firstColumn="0" w:lastColumn="0" w:oddVBand="0" w:evenVBand="0" w:oddHBand="0" w:evenHBand="0" w:firstRowFirstColumn="0" w:firstRowLastColumn="0" w:lastRowFirstColumn="0" w:lastRowLastColumn="0"/>
             </w:pPr>
+            <w:r>
+              <w:t xml:space="preserve">Fixed the import error, </w:t>
+            </w:r>
+            <w:r>
+              <w:br/>
+            </w:r>
+            <w:r>
+              <w:drawing>
+                <wp:inline distT="0" distB="0" distL="0" distR="0" wp14:anchorId="4DC94332" wp14:editId="3D23C542">
+                  <wp:extent cx="3915321" cy="1114581"/>
+                  <wp:effectExtent l="0" t="0" r="0" b="9525"/>
+                  <wp:docPr id="8" name="Picture 8"/>
+                  <wp:cNvGraphicFramePr>
+                    <a:graphicFrameLocks xmlns:a="http://schemas.openxmlformats.org/drawingml/2006/main" noChangeAspect="1"/>
+                  </wp:cNvGraphicFramePr>
+                  <a:graphic xmlns:a="http://schemas.openxmlformats.org/drawingml/2006/main">
+                    <a:graphicData uri="http://schemas.openxmlformats.org/drawingml/2006/picture">
+                      <pic:pic xmlns:pic="http://schemas.openxmlformats.org/drawingml/2006/picture">
+                        <pic:nvPicPr>
+                          <pic:cNvPr id="1" name=""/>
+                          <pic:cNvPicPr/>
+                        </pic:nvPicPr>
+                        <pic:blipFill>
+                          <a:blip r:embed="rId20"/>
+                          <a:stretch>
+                            <a:fillRect/>
+                          </a:stretch>
+                        </pic:blipFill>
+                        <pic:spPr>
+                          <a:xfrm>
+                            <a:off x="0" y="0"/>
+                            <a:ext cx="3915321" cy="1114581"/>
+                          </a:xfrm>
+                          <a:prstGeom prst="rect">
+                            <a:avLst/>
+                          </a:prstGeom>
+                        </pic:spPr>
+                      </pic:pic>
+                    </a:graphicData>
+                  </a:graphic>
+                </wp:inline>
+              </w:drawing>
+            </w:r>
+          </w:p>
+          <w:p>
+            <w:pPr>
+              <w:cnfStyle w:val="000000000000" w:firstRow="0" w:lastRow="0" w:firstColumn="0" w:lastColumn="0" w:oddVBand="0" w:evenVBand="0" w:oddHBand="0" w:evenHBand="0" w:firstRowFirstColumn="0" w:firstRowLastColumn="0" w:lastRowFirstColumn="0" w:lastRowLastColumn="0"/>
+            </w:pPr>
+            <w:r>
+              <w:t xml:space="preserve">Now </w:t>
+            </w:r>
+            <w:proofErr w:type="spellStart"/>
+            <w:r>
+              <w:t>InvalidToken</w:t>
+            </w:r>
+            <w:proofErr w:type="spellEnd"/>
+            <w:r>
+              <w:t xml:space="preserve"> is known, but the test still does not pass.</w:t>
+            </w:r>
+          </w:p>
+          <w:p>
+            <w:pPr>
+              <w:cnfStyle w:val="000000000000" w:firstRow="0" w:lastRow="0" w:firstColumn="0" w:lastColumn="0" w:oddVBand="0" w:evenVBand="0" w:oddHBand="0" w:evenHBand="0" w:firstRowFirstColumn="0" w:firstRowLastColumn="0" w:lastRowFirstColumn="0" w:lastRowLastColumn="0"/>
+            </w:pPr>
+            <w:r>
+              <w:t xml:space="preserve">The test uses decrypt method of </w:t>
+            </w:r>
+            <w:proofErr w:type="spellStart"/>
+            <w:r>
+              <w:t>Decryptor</w:t>
+            </w:r>
+            <w:proofErr w:type="spellEnd"/>
+            <w:r>
+              <w:t xml:space="preserve"> class, and the decrypt method uses a helper function called _decrypt. _decrypt always raises </w:t>
+            </w:r>
+            <w:proofErr w:type="spellStart"/>
+            <w:r>
+              <w:t>NotImplementedError</w:t>
+            </w:r>
+            <w:proofErr w:type="spellEnd"/>
+            <w:r>
+              <w:t>, so the decrypt method will always raise the error when used.</w:t>
+            </w:r>
           </w:p>
         </w:tc>
         <w:tc>
@@ -4440,7 +4628,51 @@
                 <w:i w:val="0"/>
                 <w:iCs w:val="0"/>
               </w:rPr>
-              <w:t>__init__()</w:t>
+              <w:t>__</w:t>
+            </w:r>
+            <w:proofErr w:type="spellStart"/>
+            <w:r>
+              <w:rPr>
+                <w:rStyle w:val="Emphasis"/>
+                <w:rFonts w:ascii="Consolas" w:hAnsi="Consolas" w:cs="Consolas"/>
+                <w:b/>
+                <w:i w:val="0"/>
+                <w:iCs w:val="0"/>
+              </w:rPr>
+              <w:t>init</w:t>
+            </w:r>
+            <w:proofErr w:type="spellEnd"/>
+            <w:r>
+              <w:rPr>
+                <w:rStyle w:val="Emphasis"/>
+                <w:rFonts w:ascii="Consolas" w:hAnsi="Consolas" w:cs="Consolas"/>
+                <w:b/>
+                <w:i w:val="0"/>
+                <w:iCs w:val="0"/>
+              </w:rPr>
+              <w:t>_</w:t>
+            </w:r>
+            <w:proofErr w:type="gramStart"/>
+            <w:r>
+              <w:rPr>
+                <w:rStyle w:val="Emphasis"/>
+                <w:rFonts w:ascii="Consolas" w:hAnsi="Consolas" w:cs="Consolas"/>
+                <w:b/>
+                <w:i w:val="0"/>
+                <w:iCs w:val="0"/>
+              </w:rPr>
+              <w:t>_(</w:t>
+            </w:r>
+            <w:proofErr w:type="gramEnd"/>
+            <w:r>
+              <w:rPr>
+                <w:rStyle w:val="Emphasis"/>
+                <w:rFonts w:ascii="Consolas" w:hAnsi="Consolas" w:cs="Consolas"/>
+                <w:b/>
+                <w:i w:val="0"/>
+                <w:iCs w:val="0"/>
+              </w:rPr>
+              <w:t>)</w:t>
             </w:r>
             <w:r>
               <w:rPr>
@@ -4863,85 +5095,28 @@
                 <w:b/>
                 <w:color w:val="C00000"/>
               </w:rPr>
-              <w:t>_encrypt()</w:t>
-            </w:r>
-            <w:r>
-              <w:t xml:space="preserve"> in the </w:t>
-            </w:r>
+              <w:t>_</w:t>
+            </w:r>
+            <w:proofErr w:type="gramStart"/>
             <w:r>
               <w:rPr>
                 <w:rFonts w:ascii="Consolas" w:hAnsi="Consolas" w:cs="Consolas"/>
                 <w:b/>
                 <w:color w:val="C00000"/>
               </w:rPr>
-              <w:t>Encryptor</w:t>
-            </w:r>
-            <w:r>
-              <w:rPr>
-                <w:color w:val="C00000"/>
-              </w:rPr>
-              <w:t xml:space="preserve"> </w:t>
-            </w:r>
-            <w:r>
-              <w:t xml:space="preserve">class. </w:t>
-            </w:r>
-          </w:p>
-          <w:p>
-            <w:pPr>
-              <w:cnfStyle w:val="000000100000" w:firstRow="0" w:lastRow="0" w:firstColumn="0" w:lastColumn="0" w:oddVBand="0" w:evenVBand="0" w:oddHBand="1" w:evenHBand="0" w:firstRowFirstColumn="0" w:firstRowLastColumn="0" w:lastRowFirstColumn="0" w:lastRowLastColumn="0"/>
-            </w:pPr>
-            <w:r>
-              <w:t xml:space="preserve">It starts with an </w:t>
-            </w:r>
+              <w:t>encrypt(</w:t>
+            </w:r>
+            <w:proofErr w:type="gramEnd"/>
             <w:r>
               <w:rPr>
                 <w:rFonts w:ascii="Consolas" w:hAnsi="Consolas" w:cs="Consolas"/>
                 <w:b/>
                 <w:color w:val="C00000"/>
               </w:rPr>
-              <w:t>_</w:t>
-            </w:r>
-            <w:r>
-              <w:t xml:space="preserve">, which means it is considered to be a “protected” method. </w:t>
-            </w:r>
-            <w:r>
-              <w:t xml:space="preserve">As you know, Python does not really have “protected” and “private” methods like other languages, like C#, do. Instead, </w:t>
-            </w:r>
-            <w:r>
-              <w:t>this property is a convention.</w:t>
-            </w:r>
-          </w:p>
-          <w:p>
-            <w:pPr>
-              <w:cnfStyle w:val="000000100000" w:firstRow="0" w:lastRow="0" w:firstColumn="0" w:lastColumn="0" w:oddVBand="0" w:evenVBand="0" w:oddHBand="1" w:evenHBand="0" w:firstRowFirstColumn="0" w:firstRowLastColumn="0" w:lastRowFirstColumn="0" w:lastRowLastColumn="0"/>
-            </w:pPr>
-            <w:r>
-              <w:t xml:space="preserve">Depending on your decision in the previous step, </w:t>
-            </w:r>
-            <w:r>
-              <w:t>the implementation of this method will look different.</w:t>
-            </w:r>
-          </w:p>
-          <w:p>
-            <w:pPr>
-              <w:cnfStyle w:val="000000100000" w:firstRow="0" w:lastRow="0" w:firstColumn="0" w:lastColumn="0" w:oddVBand="0" w:evenVBand="0" w:oddHBand="1" w:evenHBand="0" w:firstRowFirstColumn="0" w:firstRowLastColumn="0" w:lastRowFirstColumn="0" w:lastRowLastColumn="0"/>
-            </w:pPr>
-            <w:r>
-              <w:t>Follow these instructions:</w:t>
-            </w:r>
-          </w:p>
-          <w:p>
-            <w:pPr>
-              <w:cnfStyle w:val="000000100000" w:firstRow="0" w:lastRow="0" w:firstColumn="0" w:lastColumn="0" w:oddVBand="0" w:evenVBand="0" w:oddHBand="1" w:evenHBand="0" w:firstRowFirstColumn="0" w:firstRowLastColumn="0" w:lastRowFirstColumn="0" w:lastRowLastColumn="0"/>
-              <w:rPr>
-                <w:rStyle w:val="Emphasis"/>
-              </w:rPr>
-            </w:pPr>
-            <w:r>
-              <w:rPr>
-                <w:rStyle w:val="Emphasis"/>
-              </w:rPr>
-              <w:t xml:space="preserve">Examine the method </w:t>
+              <w:t>)</w:t>
+            </w:r>
+            <w:r>
+              <w:t xml:space="preserve"> in the </w:t>
             </w:r>
             <w:r>
               <w:rPr>
@@ -4949,7 +5124,100 @@
                 <w:b/>
                 <w:color w:val="C00000"/>
               </w:rPr>
-              <w:t>_encrypt()</w:t>
+              <w:t>Encryptor</w:t>
+            </w:r>
+            <w:r>
+              <w:rPr>
+                <w:color w:val="C00000"/>
+              </w:rPr>
+              <w:t xml:space="preserve"> </w:t>
+            </w:r>
+            <w:r>
+              <w:t xml:space="preserve">class. </w:t>
+            </w:r>
+          </w:p>
+          <w:p>
+            <w:pPr>
+              <w:cnfStyle w:val="000000100000" w:firstRow="0" w:lastRow="0" w:firstColumn="0" w:lastColumn="0" w:oddVBand="0" w:evenVBand="0" w:oddHBand="1" w:evenHBand="0" w:firstRowFirstColumn="0" w:firstRowLastColumn="0" w:lastRowFirstColumn="0" w:lastRowLastColumn="0"/>
+            </w:pPr>
+            <w:r>
+              <w:t xml:space="preserve">It starts with an </w:t>
+            </w:r>
+            <w:r>
+              <w:rPr>
+                <w:rFonts w:ascii="Consolas" w:hAnsi="Consolas" w:cs="Consolas"/>
+                <w:b/>
+                <w:color w:val="C00000"/>
+              </w:rPr>
+              <w:t>_</w:t>
+            </w:r>
+            <w:r>
+              <w:t xml:space="preserve">, which means it is considered to be a “protected” method. </w:t>
+            </w:r>
+            <w:r>
+              <w:t xml:space="preserve">As you know, Python does not really have “protected” and “private” methods like other languages, like C#, do. Instead, </w:t>
+            </w:r>
+            <w:r>
+              <w:t>this property is a convention.</w:t>
+            </w:r>
+          </w:p>
+          <w:p>
+            <w:pPr>
+              <w:cnfStyle w:val="000000100000" w:firstRow="0" w:lastRow="0" w:firstColumn="0" w:lastColumn="0" w:oddVBand="0" w:evenVBand="0" w:oddHBand="1" w:evenHBand="0" w:firstRowFirstColumn="0" w:firstRowLastColumn="0" w:lastRowFirstColumn="0" w:lastRowLastColumn="0"/>
+            </w:pPr>
+            <w:r>
+              <w:t xml:space="preserve">Depending on your decision in the previous step, </w:t>
+            </w:r>
+            <w:r>
+              <w:t>the implementation of this method will look different.</w:t>
+            </w:r>
+          </w:p>
+          <w:p>
+            <w:pPr>
+              <w:cnfStyle w:val="000000100000" w:firstRow="0" w:lastRow="0" w:firstColumn="0" w:lastColumn="0" w:oddVBand="0" w:evenVBand="0" w:oddHBand="1" w:evenHBand="0" w:firstRowFirstColumn="0" w:firstRowLastColumn="0" w:lastRowFirstColumn="0" w:lastRowLastColumn="0"/>
+            </w:pPr>
+            <w:r>
+              <w:t>Follow these instructions:</w:t>
+            </w:r>
+          </w:p>
+          <w:p>
+            <w:pPr>
+              <w:cnfStyle w:val="000000100000" w:firstRow="0" w:lastRow="0" w:firstColumn="0" w:lastColumn="0" w:oddVBand="0" w:evenVBand="0" w:oddHBand="1" w:evenHBand="0" w:firstRowFirstColumn="0" w:firstRowLastColumn="0" w:lastRowFirstColumn="0" w:lastRowLastColumn="0"/>
+              <w:rPr>
+                <w:rStyle w:val="Emphasis"/>
+              </w:rPr>
+            </w:pPr>
+            <w:r>
+              <w:rPr>
+                <w:rStyle w:val="Emphasis"/>
+              </w:rPr>
+              <w:t xml:space="preserve">Examine the method </w:t>
+            </w:r>
+            <w:r>
+              <w:rPr>
+                <w:rFonts w:ascii="Consolas" w:hAnsi="Consolas" w:cs="Consolas"/>
+                <w:b/>
+                <w:color w:val="C00000"/>
+              </w:rPr>
+              <w:t>_</w:t>
+            </w:r>
+            <w:proofErr w:type="gramStart"/>
+            <w:r>
+              <w:rPr>
+                <w:rFonts w:ascii="Consolas" w:hAnsi="Consolas" w:cs="Consolas"/>
+                <w:b/>
+                <w:color w:val="C00000"/>
+              </w:rPr>
+              <w:t>encrypt(</w:t>
+            </w:r>
+            <w:proofErr w:type="gramEnd"/>
+            <w:r>
+              <w:rPr>
+                <w:rFonts w:ascii="Consolas" w:hAnsi="Consolas" w:cs="Consolas"/>
+                <w:b/>
+                <w:color w:val="C00000"/>
+              </w:rPr>
+              <w:t>)</w:t>
             </w:r>
             <w:r>
               <w:rPr>
@@ -5253,6 +5521,7 @@
             <w:r>
               <w:t xml:space="preserve"> prepare the </w:t>
             </w:r>
+            <w:proofErr w:type="spellStart"/>
             <w:r>
               <w:rPr>
                 <w:rFonts w:ascii="Consolas" w:hAnsi="Consolas" w:cs="Consolas"/>
@@ -5269,6 +5538,7 @@
               </w:rPr>
               <w:t>ryptor</w:t>
             </w:r>
+            <w:proofErr w:type="spellEnd"/>
             <w:r>
               <w:rPr>
                 <w:color w:val="C00000"/>
@@ -5301,6 +5571,7 @@
               </w:rPr>
               <w:t>_</w:t>
             </w:r>
+            <w:proofErr w:type="gramStart"/>
             <w:r>
               <w:rPr>
                 <w:rFonts w:ascii="Consolas" w:hAnsi="Consolas" w:cs="Consolas"/>
@@ -5315,61 +5586,28 @@
                 <w:b/>
                 <w:color w:val="C00000"/>
               </w:rPr>
-              <w:t>crypt()</w:t>
-            </w:r>
-            <w:r>
-              <w:t xml:space="preserve"> in the </w:t>
-            </w:r>
+              <w:t>crypt(</w:t>
+            </w:r>
+            <w:proofErr w:type="gramEnd"/>
             <w:r>
               <w:rPr>
                 <w:rFonts w:ascii="Consolas" w:hAnsi="Consolas" w:cs="Consolas"/>
                 <w:b/>
                 <w:color w:val="C00000"/>
               </w:rPr>
-              <w:t>Dec</w:t>
-            </w:r>
+              <w:t>)</w:t>
+            </w:r>
+            <w:r>
+              <w:t xml:space="preserve"> in the </w:t>
+            </w:r>
+            <w:proofErr w:type="spellStart"/>
             <w:r>
               <w:rPr>
                 <w:rFonts w:ascii="Consolas" w:hAnsi="Consolas" w:cs="Consolas"/>
                 <w:b/>
                 <w:color w:val="C00000"/>
               </w:rPr>
-              <w:t>ryptor</w:t>
-            </w:r>
-            <w:r>
-              <w:rPr>
-                <w:color w:val="C00000"/>
-              </w:rPr>
-              <w:t xml:space="preserve"> </w:t>
-            </w:r>
-            <w:r>
-              <w:t>class.</w:t>
-            </w:r>
-            <w:r>
-              <w:t xml:space="preserve"> </w:t>
-            </w:r>
-          </w:p>
-          <w:p>
-            <w:pPr>
-              <w:cnfStyle w:val="000000100000" w:firstRow="0" w:lastRow="0" w:firstColumn="0" w:lastColumn="0" w:oddVBand="0" w:evenVBand="0" w:oddHBand="1" w:evenHBand="0" w:firstRowFirstColumn="0" w:firstRowLastColumn="0" w:lastRowFirstColumn="0" w:lastRowLastColumn="0"/>
-            </w:pPr>
-            <w:r>
-              <w:t xml:space="preserve">The steps are </w:t>
-            </w:r>
-            <w:r>
-              <w:t xml:space="preserve">very </w:t>
-            </w:r>
-            <w:r>
-              <w:t>similar</w:t>
-            </w:r>
-            <w:r>
-              <w:t xml:space="preserve"> </w:t>
-            </w:r>
-            <w:r>
-              <w:t>to</w:t>
-            </w:r>
-            <w:r>
-              <w:t xml:space="preserve"> the ones for the </w:t>
+              <w:t>Dec</w:t>
             </w:r>
             <w:r>
               <w:rPr>
@@ -5377,7 +5615,43 @@
                 <w:b/>
                 <w:color w:val="C00000"/>
               </w:rPr>
-              <w:t>Enc</w:t>
+              <w:t>ryptor</w:t>
+            </w:r>
+            <w:proofErr w:type="spellEnd"/>
+            <w:r>
+              <w:rPr>
+                <w:color w:val="C00000"/>
+              </w:rPr>
+              <w:t xml:space="preserve"> </w:t>
+            </w:r>
+            <w:r>
+              <w:t>class.</w:t>
+            </w:r>
+            <w:r>
+              <w:t xml:space="preserve"> </w:t>
+            </w:r>
+          </w:p>
+          <w:p>
+            <w:pPr>
+              <w:cnfStyle w:val="000000100000" w:firstRow="0" w:lastRow="0" w:firstColumn="0" w:lastColumn="0" w:oddVBand="0" w:evenVBand="0" w:oddHBand="1" w:evenHBand="0" w:firstRowFirstColumn="0" w:firstRowLastColumn="0" w:lastRowFirstColumn="0" w:lastRowLastColumn="0"/>
+            </w:pPr>
+            <w:r>
+              <w:t xml:space="preserve">The steps are </w:t>
+            </w:r>
+            <w:r>
+              <w:t xml:space="preserve">very </w:t>
+            </w:r>
+            <w:r>
+              <w:t>similar</w:t>
+            </w:r>
+            <w:r>
+              <w:t xml:space="preserve"> </w:t>
+            </w:r>
+            <w:r>
+              <w:t>to</w:t>
+            </w:r>
+            <w:r>
+              <w:t xml:space="preserve"> the ones for the </w:t>
             </w:r>
             <w:r>
               <w:rPr>
@@ -5385,61 +5659,7 @@
                 <w:b/>
                 <w:color w:val="C00000"/>
               </w:rPr>
-              <w:t>ryptor</w:t>
-            </w:r>
-            <w:r>
-              <w:rPr>
-                <w:color w:val="C00000"/>
-              </w:rPr>
-              <w:t xml:space="preserve"> </w:t>
-            </w:r>
-            <w:r>
-              <w:t>class.</w:t>
-            </w:r>
-            <w:r>
-              <w:t xml:space="preserve"> </w:t>
-            </w:r>
-          </w:p>
-          <w:p>
-            <w:pPr>
-              <w:cnfStyle w:val="000000100000" w:firstRow="0" w:lastRow="0" w:firstColumn="0" w:lastColumn="0" w:oddVBand="0" w:evenVBand="0" w:oddHBand="1" w:evenHBand="0" w:firstRowFirstColumn="0" w:firstRowLastColumn="0" w:lastRowFirstColumn="0" w:lastRowLastColumn="0"/>
-            </w:pPr>
-            <w:r>
-              <w:t>Follow these instructions:</w:t>
-            </w:r>
-          </w:p>
-          <w:p>
-            <w:pPr>
-              <w:cnfStyle w:val="000000100000" w:firstRow="0" w:lastRow="0" w:firstColumn="0" w:lastColumn="0" w:oddVBand="0" w:evenVBand="0" w:oddHBand="1" w:evenHBand="0" w:firstRowFirstColumn="0" w:firstRowLastColumn="0" w:lastRowFirstColumn="0" w:lastRowLastColumn="0"/>
-              <w:rPr>
-                <w:rStyle w:val="Emphasis"/>
-              </w:rPr>
-            </w:pPr>
-            <w:r>
-              <w:rPr>
-                <w:rStyle w:val="Emphasis"/>
-              </w:rPr>
-              <w:t>Finish the implementation of the initialiser method. You can make the same choice regarding the key as you did for the encryption in the previous two steps.</w:t>
-            </w:r>
-          </w:p>
-          <w:p>
-            <w:pPr>
-              <w:cnfStyle w:val="000000100000" w:firstRow="0" w:lastRow="0" w:firstColumn="0" w:lastColumn="0" w:oddVBand="0" w:evenVBand="0" w:oddHBand="1" w:evenHBand="0" w:firstRowFirstColumn="0" w:firstRowLastColumn="0" w:lastRowFirstColumn="0" w:lastRowLastColumn="0"/>
-              <w:rPr>
-                <w:rStyle w:val="Emphasis"/>
-              </w:rPr>
-            </w:pPr>
-            <w:r>
-              <w:rPr>
-                <w:rStyle w:val="Emphasis"/>
-              </w:rPr>
-              <w:t xml:space="preserve">Implement the </w:t>
-            </w:r>
-            <w:r>
-              <w:rPr>
-                <w:rStyle w:val="Emphasis"/>
-              </w:rPr>
-              <w:t xml:space="preserve">method </w:t>
+              <w:t>Enc</w:t>
             </w:r>
             <w:r>
               <w:rPr>
@@ -5447,7 +5667,61 @@
                 <w:b/>
                 <w:color w:val="C00000"/>
               </w:rPr>
-              <w:t>_</w:t>
+              <w:t>ryptor</w:t>
+            </w:r>
+            <w:r>
+              <w:rPr>
+                <w:color w:val="C00000"/>
+              </w:rPr>
+              <w:t xml:space="preserve"> </w:t>
+            </w:r>
+            <w:r>
+              <w:t>class.</w:t>
+            </w:r>
+            <w:r>
+              <w:t xml:space="preserve"> </w:t>
+            </w:r>
+          </w:p>
+          <w:p>
+            <w:pPr>
+              <w:cnfStyle w:val="000000100000" w:firstRow="0" w:lastRow="0" w:firstColumn="0" w:lastColumn="0" w:oddVBand="0" w:evenVBand="0" w:oddHBand="1" w:evenHBand="0" w:firstRowFirstColumn="0" w:firstRowLastColumn="0" w:lastRowFirstColumn="0" w:lastRowLastColumn="0"/>
+            </w:pPr>
+            <w:r>
+              <w:t>Follow these instructions:</w:t>
+            </w:r>
+          </w:p>
+          <w:p>
+            <w:pPr>
+              <w:cnfStyle w:val="000000100000" w:firstRow="0" w:lastRow="0" w:firstColumn="0" w:lastColumn="0" w:oddVBand="0" w:evenVBand="0" w:oddHBand="1" w:evenHBand="0" w:firstRowFirstColumn="0" w:firstRowLastColumn="0" w:lastRowFirstColumn="0" w:lastRowLastColumn="0"/>
+              <w:rPr>
+                <w:rStyle w:val="Emphasis"/>
+              </w:rPr>
+            </w:pPr>
+            <w:r>
+              <w:rPr>
+                <w:rStyle w:val="Emphasis"/>
+              </w:rPr>
+              <w:t>Finish the implementation of the initialiser method. You can make the same choice regarding the key as you did for the encryption in the previous two steps.</w:t>
+            </w:r>
+          </w:p>
+          <w:p>
+            <w:pPr>
+              <w:cnfStyle w:val="000000100000" w:firstRow="0" w:lastRow="0" w:firstColumn="0" w:lastColumn="0" w:oddVBand="0" w:evenVBand="0" w:oddHBand="1" w:evenHBand="0" w:firstRowFirstColumn="0" w:firstRowLastColumn="0" w:lastRowFirstColumn="0" w:lastRowLastColumn="0"/>
+              <w:rPr>
+                <w:rStyle w:val="Emphasis"/>
+              </w:rPr>
+            </w:pPr>
+            <w:r>
+              <w:rPr>
+                <w:rStyle w:val="Emphasis"/>
+              </w:rPr>
+              <w:t xml:space="preserve">Implement the </w:t>
+            </w:r>
+            <w:r>
+              <w:rPr>
+                <w:rStyle w:val="Emphasis"/>
+              </w:rPr>
+              <w:t xml:space="preserve">method </w:t>
             </w:r>
             <w:r>
               <w:rPr>
@@ -5455,15 +5729,33 @@
                 <w:b/>
                 <w:color w:val="C00000"/>
               </w:rPr>
-              <w:t>de</w:t>
-            </w:r>
+              <w:t>_</w:t>
+            </w:r>
+            <w:proofErr w:type="gramStart"/>
             <w:r>
               <w:rPr>
                 <w:rFonts w:ascii="Consolas" w:hAnsi="Consolas" w:cs="Consolas"/>
                 <w:b/>
                 <w:color w:val="C00000"/>
               </w:rPr>
-              <w:t>crypt()</w:t>
+              <w:t>de</w:t>
+            </w:r>
+            <w:r>
+              <w:rPr>
+                <w:rFonts w:ascii="Consolas" w:hAnsi="Consolas" w:cs="Consolas"/>
+                <w:b/>
+                <w:color w:val="C00000"/>
+              </w:rPr>
+              <w:t>crypt(</w:t>
+            </w:r>
+            <w:proofErr w:type="gramEnd"/>
+            <w:r>
+              <w:rPr>
+                <w:rFonts w:ascii="Consolas" w:hAnsi="Consolas" w:cs="Consolas"/>
+                <w:b/>
+                <w:color w:val="C00000"/>
+              </w:rPr>
+              <w:t>)</w:t>
             </w:r>
             <w:r>
               <w:rPr>
@@ -5710,6 +6002,7 @@
             <w:r>
               <w:t xml:space="preserve">You can take guidance from some of the unit tests that use a </w:t>
             </w:r>
+            <w:proofErr w:type="spellStart"/>
             <w:r>
               <w:rPr>
                 <w:rFonts w:ascii="Consolas" w:hAnsi="Consolas" w:cs="Consolas"/>
@@ -5718,6 +6011,7 @@
               </w:rPr>
               <w:t>TestAdapter</w:t>
             </w:r>
+            <w:proofErr w:type="spellEnd"/>
             <w:r>
               <w:rPr>
                 <w:color w:val="C00000"/>
@@ -5727,110 +6021,59 @@
             <w:r>
               <w:t xml:space="preserve">class, which implements a single method called </w:t>
             </w:r>
+            <w:proofErr w:type="spellStart"/>
             <w:r>
               <w:rPr>
                 <w:rFonts w:ascii="Consolas" w:hAnsi="Consolas" w:cs="Consolas"/>
                 <w:b/>
                 <w:color w:val="C00000"/>
               </w:rPr>
-              <w:t>read_data()</w:t>
-            </w:r>
-            <w:r>
-              <w:t>.</w:t>
-            </w:r>
-            <w:r>
-              <w:t xml:space="preserve"> </w:t>
-            </w:r>
-            <w:r>
-              <w:t xml:space="preserve">Please note that </w:t>
-            </w:r>
-            <w:r>
-              <w:t>the method</w:t>
-            </w:r>
-            <w:r>
-              <w:t xml:space="preserve"> returns </w:t>
-            </w:r>
-            <w:r>
-              <w:t xml:space="preserve">an object of type </w:t>
-            </w:r>
+              <w:t>read_</w:t>
+            </w:r>
+            <w:proofErr w:type="gramStart"/>
             <w:r>
               <w:rPr>
                 <w:rFonts w:ascii="Consolas" w:hAnsi="Consolas" w:cs="Consolas"/>
                 <w:b/>
                 <w:color w:val="C00000"/>
               </w:rPr>
-              <w:t>bytes</w:t>
-            </w:r>
-            <w:r>
-              <w:t xml:space="preserve">, and so </w:t>
-            </w:r>
-            <w:r>
-              <w:t xml:space="preserve">the data </w:t>
-            </w:r>
-            <w:r>
-              <w:t xml:space="preserve">can be fed directly into the </w:t>
-            </w:r>
+              <w:t>data</w:t>
+            </w:r>
+            <w:proofErr w:type="spellEnd"/>
             <w:r>
               <w:rPr>
                 <w:rFonts w:ascii="Consolas" w:hAnsi="Consolas" w:cs="Consolas"/>
                 <w:b/>
                 <w:color w:val="C00000"/>
               </w:rPr>
-              <w:t>encrypt</w:t>
-            </w:r>
-            <w:r>
-              <w:rPr>
-                <w:color w:val="C00000"/>
-              </w:rPr>
-              <w:t xml:space="preserve"> </w:t>
-            </w:r>
-            <w:r>
-              <w:t xml:space="preserve">and </w:t>
-            </w:r>
+              <w:t>(</w:t>
+            </w:r>
+            <w:proofErr w:type="gramEnd"/>
             <w:r>
               <w:rPr>
                 <w:rFonts w:ascii="Consolas" w:hAnsi="Consolas" w:cs="Consolas"/>
                 <w:b/>
                 <w:color w:val="C00000"/>
               </w:rPr>
-              <w:t>decrypt</w:t>
-            </w:r>
-            <w:r>
-              <w:rPr>
-                <w:color w:val="C00000"/>
-              </w:rPr>
+              <w:t>)</w:t>
+            </w:r>
+            <w:r>
+              <w:t>.</w:t>
+            </w:r>
+            <w:r>
               <w:t xml:space="preserve"> </w:t>
             </w:r>
             <w:r>
-              <w:t>methods</w:t>
-            </w:r>
-            <w:r>
-              <w:t xml:space="preserve">. </w:t>
-            </w:r>
-            <w:r>
-              <w:t xml:space="preserve"> </w:t>
-            </w:r>
-          </w:p>
-          <w:p>
-            <w:pPr>
-              <w:cnfStyle w:val="000000100000" w:firstRow="0" w:lastRow="0" w:firstColumn="0" w:lastColumn="0" w:oddVBand="0" w:evenVBand="0" w:oddHBand="1" w:evenHBand="0" w:firstRowFirstColumn="0" w:firstRowLastColumn="0" w:lastRowFirstColumn="0" w:lastRowLastColumn="0"/>
-            </w:pPr>
-            <w:r>
-              <w:t>Follow these instructions:</w:t>
-            </w:r>
-          </w:p>
-          <w:p>
-            <w:pPr>
-              <w:cnfStyle w:val="000000100000" w:firstRow="0" w:lastRow="0" w:firstColumn="0" w:lastColumn="0" w:oddVBand="0" w:evenVBand="0" w:oddHBand="1" w:evenHBand="0" w:firstRowFirstColumn="0" w:firstRowLastColumn="0" w:lastRowFirstColumn="0" w:lastRowLastColumn="0"/>
-              <w:rPr>
-                <w:rStyle w:val="Emphasis"/>
-              </w:rPr>
-            </w:pPr>
-            <w:r>
-              <w:rPr>
-                <w:rStyle w:val="Emphasis"/>
-              </w:rPr>
-              <w:t xml:space="preserve">In the </w:t>
+              <w:t xml:space="preserve">Please note that </w:t>
+            </w:r>
+            <w:r>
+              <w:t>the method</w:t>
+            </w:r>
+            <w:r>
+              <w:t xml:space="preserve"> returns </w:t>
+            </w:r>
+            <w:r>
+              <w:t xml:space="preserve">an object of type </w:t>
             </w:r>
             <w:r>
               <w:rPr>
@@ -5838,13 +6081,16 @@
                 <w:b/>
                 <w:color w:val="C00000"/>
               </w:rPr>
-              <w:t>main.py</w:t>
-            </w:r>
-            <w:r>
-              <w:rPr>
-                <w:rStyle w:val="Emphasis"/>
-              </w:rPr>
-              <w:t xml:space="preserve"> file, create a new class called </w:t>
+              <w:t>bytes</w:t>
+            </w:r>
+            <w:r>
+              <w:t xml:space="preserve">, and so </w:t>
+            </w:r>
+            <w:r>
+              <w:t xml:space="preserve">the data </w:t>
+            </w:r>
+            <w:r>
+              <w:t xml:space="preserve">can be fed directly into the </w:t>
             </w:r>
             <w:r>
               <w:rPr>
@@ -5852,8 +6098,86 @@
                 <w:b/>
                 <w:color w:val="C00000"/>
               </w:rPr>
+              <w:t>encrypt</w:t>
+            </w:r>
+            <w:r>
+              <w:rPr>
+                <w:color w:val="C00000"/>
+              </w:rPr>
+              <w:t xml:space="preserve"> </w:t>
+            </w:r>
+            <w:r>
+              <w:t xml:space="preserve">and </w:t>
+            </w:r>
+            <w:r>
+              <w:rPr>
+                <w:rFonts w:ascii="Consolas" w:hAnsi="Consolas" w:cs="Consolas"/>
+                <w:b/>
+                <w:color w:val="C00000"/>
+              </w:rPr>
+              <w:t>decrypt</w:t>
+            </w:r>
+            <w:r>
+              <w:rPr>
+                <w:color w:val="C00000"/>
+              </w:rPr>
+              <w:t xml:space="preserve"> </w:t>
+            </w:r>
+            <w:r>
+              <w:t>methods</w:t>
+            </w:r>
+            <w:r>
+              <w:t xml:space="preserve">. </w:t>
+            </w:r>
+            <w:r>
+              <w:t xml:space="preserve"> </w:t>
+            </w:r>
+          </w:p>
+          <w:p>
+            <w:pPr>
+              <w:cnfStyle w:val="000000100000" w:firstRow="0" w:lastRow="0" w:firstColumn="0" w:lastColumn="0" w:oddVBand="0" w:evenVBand="0" w:oddHBand="1" w:evenHBand="0" w:firstRowFirstColumn="0" w:firstRowLastColumn="0" w:lastRowFirstColumn="0" w:lastRowLastColumn="0"/>
+            </w:pPr>
+            <w:r>
+              <w:t>Follow these instructions:</w:t>
+            </w:r>
+          </w:p>
+          <w:p>
+            <w:pPr>
+              <w:cnfStyle w:val="000000100000" w:firstRow="0" w:lastRow="0" w:firstColumn="0" w:lastColumn="0" w:oddVBand="0" w:evenVBand="0" w:oddHBand="1" w:evenHBand="0" w:firstRowFirstColumn="0" w:firstRowLastColumn="0" w:lastRowFirstColumn="0" w:lastRowLastColumn="0"/>
+              <w:rPr>
+                <w:rStyle w:val="Emphasis"/>
+              </w:rPr>
+            </w:pPr>
+            <w:r>
+              <w:rPr>
+                <w:rStyle w:val="Emphasis"/>
+              </w:rPr>
+              <w:t xml:space="preserve">In the </w:t>
+            </w:r>
+            <w:r>
+              <w:rPr>
+                <w:rFonts w:ascii="Consolas" w:hAnsi="Consolas" w:cs="Consolas"/>
+                <w:b/>
+                <w:color w:val="C00000"/>
+              </w:rPr>
+              <w:t>main.py</w:t>
+            </w:r>
+            <w:r>
+              <w:rPr>
+                <w:rStyle w:val="Emphasis"/>
+              </w:rPr>
+              <w:t xml:space="preserve"> file, create a new class called </w:t>
+            </w:r>
+            <w:proofErr w:type="spellStart"/>
+            <w:r>
+              <w:rPr>
+                <w:rFonts w:ascii="Consolas" w:hAnsi="Consolas" w:cs="Consolas"/>
+                <w:b/>
+                <w:color w:val="C00000"/>
+              </w:rPr>
               <w:t>FileAdapter</w:t>
             </w:r>
+            <w:proofErr w:type="spellEnd"/>
             <w:r>
               <w:rPr>
                 <w:rStyle w:val="Emphasis"/>
@@ -5896,13 +6220,41 @@
               </w:rPr>
               <w:t xml:space="preserve">Add the method </w:t>
             </w:r>
+            <w:proofErr w:type="spellStart"/>
             <w:r>
               <w:rPr>
                 <w:rFonts w:ascii="Consolas" w:hAnsi="Consolas" w:cs="Consolas"/>
                 <w:b/>
                 <w:color w:val="C00000"/>
               </w:rPr>
-              <w:t>read_data()</w:t>
+              <w:t>read_</w:t>
+            </w:r>
+            <w:proofErr w:type="gramStart"/>
+            <w:r>
+              <w:rPr>
+                <w:rFonts w:ascii="Consolas" w:hAnsi="Consolas" w:cs="Consolas"/>
+                <w:b/>
+                <w:color w:val="C00000"/>
+              </w:rPr>
+              <w:t>data</w:t>
+            </w:r>
+            <w:proofErr w:type="spellEnd"/>
+            <w:r>
+              <w:rPr>
+                <w:rFonts w:ascii="Consolas" w:hAnsi="Consolas" w:cs="Consolas"/>
+                <w:b/>
+                <w:color w:val="C00000"/>
+              </w:rPr>
+              <w:t>(</w:t>
+            </w:r>
+            <w:proofErr w:type="gramEnd"/>
+            <w:r>
+              <w:rPr>
+                <w:rFonts w:ascii="Consolas" w:hAnsi="Consolas" w:cs="Consolas"/>
+                <w:b/>
+                <w:color w:val="C00000"/>
+              </w:rPr>
+              <w:t>)</w:t>
             </w:r>
             <w:r>
               <w:rPr>
@@ -6542,8 +6894,8 @@
     </w:p>
     <w:p/>
     <w:sectPr>
-      <w:headerReference w:type="default" r:id="rId20"/>
-      <w:footerReference w:type="default" r:id="rId21"/>
+      <w:headerReference w:type="default" r:id="rId21"/>
+      <w:footerReference w:type="default" r:id="rId22"/>
       <w:pgSz w:w="11906" w:h="16838" w:code="9"/>
       <w:pgMar w:top="851" w:right="851" w:bottom="851" w:left="851" w:header="567" w:footer="342" w:gutter="0"/>
       <w:cols w:space="720"/>

</xml_diff>

<commit_message>
finished everything, double check before submission
</commit_message>
<xml_diff>
--- a/TS-AT2 POR-Task-6 Assessment.docx
+++ b/TS-AT2 POR-Task-6 Assessment.docx
@@ -763,17 +763,8 @@
                 <w:rFonts w:cstheme="minorHAnsi"/>
                 <w:color w:val="000000"/>
               </w:rPr>
-              <w:t xml:space="preserve"> with </w:t>
-            </w:r>
-            <w:proofErr w:type="spellStart"/>
-            <w:r>
-              <w:rPr>
-                <w:rFonts w:cstheme="minorHAnsi"/>
-                <w:color w:val="000000"/>
-              </w:rPr>
-              <w:t>SenseHat</w:t>
-            </w:r>
-            <w:proofErr w:type="spellEnd"/>
+              <w:t xml:space="preserve"> with SenseHat</w:t>
+            </w:r>
             <w:r>
               <w:rPr>
                 <w:rFonts w:cstheme="minorHAnsi"/>
@@ -2510,21 +2501,7 @@
               <w:rPr>
                 <w:rStyle w:val="Emphasis"/>
               </w:rPr>
-              <w:t xml:space="preserve">Go to the </w:t>
-            </w:r>
-            <w:proofErr w:type="spellStart"/>
-            <w:r>
-              <w:rPr>
-                <w:rStyle w:val="Emphasis"/>
-              </w:rPr>
-              <w:t>url</w:t>
-            </w:r>
-            <w:proofErr w:type="spellEnd"/>
-            <w:r>
-              <w:rPr>
-                <w:rStyle w:val="Emphasis"/>
-              </w:rPr>
-              <w:t xml:space="preserve"> </w:t>
+              <w:t xml:space="preserve">Go to the url </w:t>
             </w:r>
             <w:r>
               <w:rPr>
@@ -3830,23 +3807,7 @@
               <w:t>They do have except clause where if the conversion goes wrong, it catches an error, and the tests will fail,</w:t>
             </w:r>
             <w:r>
-              <w:t xml:space="preserve"> but instantiating the </w:t>
-            </w:r>
-            <w:proofErr w:type="spellStart"/>
-            <w:r>
-              <w:t>Decryptor</w:t>
-            </w:r>
-            <w:proofErr w:type="spellEnd"/>
-            <w:r>
-              <w:t xml:space="preserve"> and Encryptor objects does not involve any conversion operations that could potentially raise the </w:t>
-            </w:r>
-            <w:proofErr w:type="spellStart"/>
-            <w:r>
-              <w:t>binascii</w:t>
-            </w:r>
-            <w:proofErr w:type="spellEnd"/>
-            <w:r>
-              <w:t xml:space="preserve"> error.</w:t>
+              <w:t xml:space="preserve"> but instantiating the Decryptor and Encryptor objects does not involve any conversion operations that could potentially raise the binascii error.</w:t>
             </w:r>
           </w:p>
         </w:tc>
@@ -3925,15 +3886,7 @@
               <w:t xml:space="preserve">The ultimate goal for this assessment is </w:t>
             </w:r>
             <w:r>
-              <w:t>the ability to easily encrypt (and decrypt) small-</w:t>
-            </w:r>
-            <w:proofErr w:type="spellStart"/>
-            <w:r>
-              <w:t>ish</w:t>
-            </w:r>
-            <w:proofErr w:type="spellEnd"/>
-            <w:r>
-              <w:t xml:space="preserve"> files. </w:t>
+              <w:t xml:space="preserve">the ability to easily encrypt (and decrypt) small-ish files. </w:t>
             </w:r>
           </w:p>
           <w:p>
@@ -4223,7 +4176,6 @@
             <w:r>
               <w:t xml:space="preserve"> because the exception type </w:t>
             </w:r>
-            <w:proofErr w:type="spellStart"/>
             <w:r>
               <w:rPr>
                 <w:rFonts w:ascii="Consolas" w:hAnsi="Consolas" w:cs="Consolas"/>
@@ -4232,7 +4184,6 @@
               </w:rPr>
               <w:t>InvalidToken</w:t>
             </w:r>
-            <w:proofErr w:type="spellEnd"/>
             <w:r>
               <w:rPr>
                 <w:color w:val="C00000"/>
@@ -4399,15 +4350,7 @@
               <w:cnfStyle w:val="000000000000" w:firstRow="0" w:lastRow="0" w:firstColumn="0" w:lastColumn="0" w:oddVBand="0" w:evenVBand="0" w:oddHBand="0" w:evenHBand="0" w:firstRowFirstColumn="0" w:firstRowLastColumn="0" w:lastRowFirstColumn="0" w:lastRowLastColumn="0"/>
             </w:pPr>
             <w:r>
-              <w:t xml:space="preserve">Now </w:t>
-            </w:r>
-            <w:proofErr w:type="spellStart"/>
-            <w:r>
-              <w:t>InvalidToken</w:t>
-            </w:r>
-            <w:proofErr w:type="spellEnd"/>
-            <w:r>
-              <w:t xml:space="preserve"> is known, but the test still does not pass.</w:t>
+              <w:t>Now InvalidToken is known, but the test still does not pass.</w:t>
             </w:r>
           </w:p>
           <w:p>
@@ -4415,23 +4358,7 @@
               <w:cnfStyle w:val="000000000000" w:firstRow="0" w:lastRow="0" w:firstColumn="0" w:lastColumn="0" w:oddVBand="0" w:evenVBand="0" w:oddHBand="0" w:evenHBand="0" w:firstRowFirstColumn="0" w:firstRowLastColumn="0" w:lastRowFirstColumn="0" w:lastRowLastColumn="0"/>
             </w:pPr>
             <w:r>
-              <w:t xml:space="preserve">The test uses decrypt method of </w:t>
-            </w:r>
-            <w:proofErr w:type="spellStart"/>
-            <w:r>
-              <w:t>Decryptor</w:t>
-            </w:r>
-            <w:proofErr w:type="spellEnd"/>
-            <w:r>
-              <w:t xml:space="preserve"> class, and the decrypt method uses a helper function called _decrypt. _decrypt always raises </w:t>
-            </w:r>
-            <w:proofErr w:type="spellStart"/>
-            <w:r>
-              <w:t>NotImplementedError</w:t>
-            </w:r>
-            <w:proofErr w:type="spellEnd"/>
-            <w:r>
-              <w:t>, so the decrypt method will always raise the error when used.</w:t>
+              <w:t>The test uses decrypt method of Decryptor class, and the decrypt method uses a helper function called _decrypt. _decrypt always raises NotImplementedError, so the decrypt method will always raise the error when used.</w:t>
             </w:r>
           </w:p>
         </w:tc>
@@ -4572,29 +4499,7 @@
                 <w:i w:val="0"/>
                 <w:iCs w:val="0"/>
               </w:rPr>
-              <w:t>__</w:t>
-            </w:r>
-            <w:proofErr w:type="spellStart"/>
-            <w:r>
-              <w:rPr>
-                <w:rStyle w:val="Emphasis"/>
-                <w:rFonts w:ascii="Consolas" w:hAnsi="Consolas" w:cs="Consolas"/>
-                <w:b/>
-                <w:i w:val="0"/>
-                <w:iCs w:val="0"/>
-              </w:rPr>
-              <w:t>init</w:t>
-            </w:r>
-            <w:proofErr w:type="spellEnd"/>
-            <w:r>
-              <w:rPr>
-                <w:rStyle w:val="Emphasis"/>
-                <w:rFonts w:ascii="Consolas" w:hAnsi="Consolas" w:cs="Consolas"/>
-                <w:b/>
-                <w:i w:val="0"/>
-                <w:iCs w:val="0"/>
-              </w:rPr>
-              <w:t>__()</w:t>
+              <w:t>__init__()</w:t>
             </w:r>
             <w:r>
               <w:rPr>
@@ -5506,7 +5411,6 @@
             <w:r>
               <w:t xml:space="preserve"> prepare the </w:t>
             </w:r>
-            <w:proofErr w:type="spellStart"/>
             <w:r>
               <w:rPr>
                 <w:rFonts w:ascii="Consolas" w:hAnsi="Consolas" w:cs="Consolas"/>
@@ -5523,7 +5427,6 @@
               </w:rPr>
               <w:t>ryptor</w:t>
             </w:r>
-            <w:proofErr w:type="spellEnd"/>
             <w:r>
               <w:rPr>
                 <w:color w:val="C00000"/>
@@ -5575,7 +5478,6 @@
             <w:r>
               <w:t xml:space="preserve"> in the </w:t>
             </w:r>
-            <w:proofErr w:type="spellStart"/>
             <w:r>
               <w:rPr>
                 <w:rFonts w:ascii="Consolas" w:hAnsi="Consolas" w:cs="Consolas"/>
@@ -5592,7 +5494,6 @@
               </w:rPr>
               <w:t>ryptor</w:t>
             </w:r>
-            <w:proofErr w:type="spellEnd"/>
             <w:r>
               <w:rPr>
                 <w:color w:val="C00000"/>
@@ -5882,6 +5783,43 @@
               <w:outlineLvl w:val="2"/>
               <w:cnfStyle w:val="000000000000" w:firstRow="0" w:lastRow="0" w:firstColumn="0" w:lastColumn="0" w:oddVBand="0" w:evenVBand="0" w:oddHBand="0" w:evenHBand="0" w:firstRowFirstColumn="0" w:firstRowLastColumn="0" w:lastRowFirstColumn="0" w:lastRowLastColumn="0"/>
             </w:pPr>
+            <w:r>
+              <w:drawing>
+                <wp:inline distT="0" distB="0" distL="0" distR="0" wp14:anchorId="1476EEFD" wp14:editId="31BB1AE1">
+                  <wp:extent cx="5677692" cy="3134162"/>
+                  <wp:effectExtent l="0" t="0" r="0" b="9525"/>
+                  <wp:docPr id="10" name="Picture 10"/>
+                  <wp:cNvGraphicFramePr>
+                    <a:graphicFrameLocks xmlns:a="http://schemas.openxmlformats.org/drawingml/2006/main" noChangeAspect="1"/>
+                  </wp:cNvGraphicFramePr>
+                  <a:graphic xmlns:a="http://schemas.openxmlformats.org/drawingml/2006/main">
+                    <a:graphicData uri="http://schemas.openxmlformats.org/drawingml/2006/picture">
+                      <pic:pic xmlns:pic="http://schemas.openxmlformats.org/drawingml/2006/picture">
+                        <pic:nvPicPr>
+                          <pic:cNvPr id="1" name=""/>
+                          <pic:cNvPicPr/>
+                        </pic:nvPicPr>
+                        <pic:blipFill>
+                          <a:blip r:embed="rId22"/>
+                          <a:stretch>
+                            <a:fillRect/>
+                          </a:stretch>
+                        </pic:blipFill>
+                        <pic:spPr>
+                          <a:xfrm>
+                            <a:off x="0" y="0"/>
+                            <a:ext cx="5677692" cy="3134162"/>
+                          </a:xfrm>
+                          <a:prstGeom prst="rect">
+                            <a:avLst/>
+                          </a:prstGeom>
+                        </pic:spPr>
+                      </pic:pic>
+                    </a:graphicData>
+                  </a:graphic>
+                </wp:inline>
+              </w:drawing>
+            </w:r>
           </w:p>
         </w:tc>
         <w:tc>
@@ -5967,7 +5905,6 @@
             <w:r>
               <w:t xml:space="preserve">You can take guidance from some of the unit tests that use a </w:t>
             </w:r>
-            <w:proofErr w:type="spellStart"/>
             <w:r>
               <w:rPr>
                 <w:rFonts w:ascii="Consolas" w:hAnsi="Consolas" w:cs="Consolas"/>
@@ -5976,7 +5913,6 @@
               </w:rPr>
               <w:t>TestAdapter</w:t>
             </w:r>
-            <w:proofErr w:type="spellEnd"/>
             <w:r>
               <w:rPr>
                 <w:color w:val="C00000"/>
@@ -5986,41 +5922,48 @@
             <w:r>
               <w:t xml:space="preserve">class, which implements a single method called </w:t>
             </w:r>
-            <w:proofErr w:type="spellStart"/>
             <w:r>
               <w:rPr>
                 <w:rFonts w:ascii="Consolas" w:hAnsi="Consolas" w:cs="Consolas"/>
                 <w:b/>
                 <w:color w:val="C00000"/>
               </w:rPr>
-              <w:t>read_data</w:t>
-            </w:r>
-            <w:proofErr w:type="spellEnd"/>
+              <w:t>read_data()</w:t>
+            </w:r>
+            <w:r>
+              <w:t>.</w:t>
+            </w:r>
+            <w:r>
+              <w:t xml:space="preserve"> </w:t>
+            </w:r>
+            <w:r>
+              <w:t xml:space="preserve">Please note that </w:t>
+            </w:r>
+            <w:r>
+              <w:t>the method</w:t>
+            </w:r>
+            <w:r>
+              <w:t xml:space="preserve"> returns </w:t>
+            </w:r>
+            <w:r>
+              <w:t xml:space="preserve">an object of type </w:t>
+            </w:r>
             <w:r>
               <w:rPr>
                 <w:rFonts w:ascii="Consolas" w:hAnsi="Consolas" w:cs="Consolas"/>
                 <w:b/>
                 <w:color w:val="C00000"/>
               </w:rPr>
-              <w:t>()</w:t>
-            </w:r>
-            <w:r>
-              <w:t>.</w:t>
-            </w:r>
-            <w:r>
-              <w:t xml:space="preserve"> </w:t>
-            </w:r>
-            <w:r>
-              <w:t xml:space="preserve">Please note that </w:t>
-            </w:r>
-            <w:r>
-              <w:t>the method</w:t>
-            </w:r>
-            <w:r>
-              <w:t xml:space="preserve"> returns </w:t>
-            </w:r>
-            <w:r>
-              <w:t xml:space="preserve">an object of type </w:t>
+              <w:t>bytes</w:t>
+            </w:r>
+            <w:r>
+              <w:t xml:space="preserve">, and so </w:t>
+            </w:r>
+            <w:r>
+              <w:t xml:space="preserve">the data </w:t>
+            </w:r>
+            <w:r>
+              <w:t xml:space="preserve">can be fed directly into the </w:t>
             </w:r>
             <w:r>
               <w:rPr>
@@ -6028,16 +5971,16 @@
                 <w:b/>
                 <w:color w:val="C00000"/>
               </w:rPr>
-              <w:t>bytes</w:t>
-            </w:r>
-            <w:r>
-              <w:t xml:space="preserve">, and so </w:t>
-            </w:r>
-            <w:r>
-              <w:t xml:space="preserve">the data </w:t>
-            </w:r>
-            <w:r>
-              <w:t xml:space="preserve">can be fed directly into the </w:t>
+              <w:t>encrypt</w:t>
+            </w:r>
+            <w:r>
+              <w:rPr>
+                <w:color w:val="C00000"/>
+              </w:rPr>
+              <w:t xml:space="preserve"> </w:t>
+            </w:r>
+            <w:r>
+              <w:t xml:space="preserve">and </w:t>
             </w:r>
             <w:r>
               <w:rPr>
@@ -6045,7 +5988,7 @@
                 <w:b/>
                 <w:color w:val="C00000"/>
               </w:rPr>
-              <w:t>encrypt</w:t>
+              <w:t>decrypt</w:t>
             </w:r>
             <w:r>
               <w:rPr>
@@ -6054,7 +5997,35 @@
               <w:t xml:space="preserve"> </w:t>
             </w:r>
             <w:r>
-              <w:t xml:space="preserve">and </w:t>
+              <w:t>methods</w:t>
+            </w:r>
+            <w:r>
+              <w:t xml:space="preserve">. </w:t>
+            </w:r>
+            <w:r>
+              <w:t xml:space="preserve"> </w:t>
+            </w:r>
+          </w:p>
+          <w:p>
+            <w:pPr>
+              <w:cnfStyle w:val="000000100000" w:firstRow="0" w:lastRow="0" w:firstColumn="0" w:lastColumn="0" w:oddVBand="0" w:evenVBand="0" w:oddHBand="1" w:evenHBand="0" w:firstRowFirstColumn="0" w:firstRowLastColumn="0" w:lastRowFirstColumn="0" w:lastRowLastColumn="0"/>
+            </w:pPr>
+            <w:r>
+              <w:t>Follow these instructions:</w:t>
+            </w:r>
+          </w:p>
+          <w:p>
+            <w:pPr>
+              <w:cnfStyle w:val="000000100000" w:firstRow="0" w:lastRow="0" w:firstColumn="0" w:lastColumn="0" w:oddVBand="0" w:evenVBand="0" w:oddHBand="1" w:evenHBand="0" w:firstRowFirstColumn="0" w:firstRowLastColumn="0" w:lastRowFirstColumn="0" w:lastRowLastColumn="0"/>
+              <w:rPr>
+                <w:rStyle w:val="Emphasis"/>
+              </w:rPr>
+            </w:pPr>
+            <w:r>
+              <w:rPr>
+                <w:rStyle w:val="Emphasis"/>
+              </w:rPr>
+              <w:t xml:space="preserve">In the </w:t>
             </w:r>
             <w:r>
               <w:rPr>
@@ -6062,44 +6033,13 @@
                 <w:b/>
                 <w:color w:val="C00000"/>
               </w:rPr>
-              <w:t>decrypt</w:t>
-            </w:r>
-            <w:r>
-              <w:rPr>
-                <w:color w:val="C00000"/>
-              </w:rPr>
-              <w:t xml:space="preserve"> </w:t>
-            </w:r>
-            <w:r>
-              <w:t>methods</w:t>
-            </w:r>
-            <w:r>
-              <w:t xml:space="preserve">. </w:t>
-            </w:r>
-            <w:r>
-              <w:t xml:space="preserve"> </w:t>
-            </w:r>
-          </w:p>
-          <w:p>
-            <w:pPr>
-              <w:cnfStyle w:val="000000100000" w:firstRow="0" w:lastRow="0" w:firstColumn="0" w:lastColumn="0" w:oddVBand="0" w:evenVBand="0" w:oddHBand="1" w:evenHBand="0" w:firstRowFirstColumn="0" w:firstRowLastColumn="0" w:lastRowFirstColumn="0" w:lastRowLastColumn="0"/>
-            </w:pPr>
-            <w:r>
-              <w:t>Follow these instructions:</w:t>
-            </w:r>
-          </w:p>
-          <w:p>
-            <w:pPr>
-              <w:cnfStyle w:val="000000100000" w:firstRow="0" w:lastRow="0" w:firstColumn="0" w:lastColumn="0" w:oddVBand="0" w:evenVBand="0" w:oddHBand="1" w:evenHBand="0" w:firstRowFirstColumn="0" w:firstRowLastColumn="0" w:lastRowFirstColumn="0" w:lastRowLastColumn="0"/>
-              <w:rPr>
-                <w:rStyle w:val="Emphasis"/>
-              </w:rPr>
-            </w:pPr>
-            <w:r>
-              <w:rPr>
-                <w:rStyle w:val="Emphasis"/>
-              </w:rPr>
-              <w:t xml:space="preserve">In the </w:t>
+              <w:t>main.py</w:t>
+            </w:r>
+            <w:r>
+              <w:rPr>
+                <w:rStyle w:val="Emphasis"/>
+              </w:rPr>
+              <w:t xml:space="preserve"> file, create a new class called </w:t>
             </w:r>
             <w:r>
               <w:rPr>
@@ -6107,24 +6047,8 @@
                 <w:b/>
                 <w:color w:val="C00000"/>
               </w:rPr>
-              <w:t>main.py</w:t>
-            </w:r>
-            <w:r>
-              <w:rPr>
-                <w:rStyle w:val="Emphasis"/>
-              </w:rPr>
-              <w:t xml:space="preserve"> file, create a new class called </w:t>
-            </w:r>
-            <w:proofErr w:type="spellStart"/>
-            <w:r>
-              <w:rPr>
-                <w:rFonts w:ascii="Consolas" w:hAnsi="Consolas" w:cs="Consolas"/>
-                <w:b/>
-                <w:color w:val="C00000"/>
-              </w:rPr>
               <w:t>FileAdapter</w:t>
             </w:r>
-            <w:proofErr w:type="spellEnd"/>
             <w:r>
               <w:rPr>
                 <w:rStyle w:val="Emphasis"/>
@@ -6167,23 +6091,13 @@
               </w:rPr>
               <w:t xml:space="preserve">Add the method </w:t>
             </w:r>
-            <w:proofErr w:type="spellStart"/>
             <w:r>
               <w:rPr>
                 <w:rFonts w:ascii="Consolas" w:hAnsi="Consolas" w:cs="Consolas"/>
                 <w:b/>
                 <w:color w:val="C00000"/>
               </w:rPr>
-              <w:t>read_data</w:t>
-            </w:r>
-            <w:proofErr w:type="spellEnd"/>
-            <w:r>
-              <w:rPr>
-                <w:rFonts w:ascii="Consolas" w:hAnsi="Consolas" w:cs="Consolas"/>
-                <w:b/>
-                <w:color w:val="C00000"/>
-              </w:rPr>
-              <w:t>()</w:t>
+              <w:t>read_data()</w:t>
             </w:r>
             <w:r>
               <w:rPr>
@@ -6823,8 +6737,8 @@
     </w:p>
     <w:p/>
     <w:sectPr>
-      <w:headerReference w:type="default" r:id="rId22"/>
-      <w:footerReference w:type="default" r:id="rId23"/>
+      <w:headerReference w:type="default" r:id="rId23"/>
+      <w:footerReference w:type="default" r:id="rId24"/>
       <w:pgSz w:w="11906" w:h="16838" w:code="9"/>
       <w:pgMar w:top="851" w:right="851" w:bottom="851" w:left="851" w:header="567" w:footer="342" w:gutter="0"/>
       <w:cols w:space="720"/>

</xml_diff>

<commit_message>
saved word document before submission
</commit_message>
<xml_diff>
--- a/TS-AT2 POR-Task-6 Assessment.docx
+++ b/TS-AT2 POR-Task-6 Assessment.docx
@@ -763,8 +763,17 @@
                 <w:rFonts w:cstheme="minorHAnsi"/>
                 <w:color w:val="000000"/>
               </w:rPr>
-              <w:t xml:space="preserve"> with SenseHat</w:t>
-            </w:r>
+              <w:t xml:space="preserve"> with </w:t>
+            </w:r>
+            <w:proofErr w:type="spellStart"/>
+            <w:r>
+              <w:rPr>
+                <w:rFonts w:cstheme="minorHAnsi"/>
+                <w:color w:val="000000"/>
+              </w:rPr>
+              <w:t>SenseHat</w:t>
+            </w:r>
+            <w:proofErr w:type="spellEnd"/>
             <w:r>
               <w:rPr>
                 <w:rFonts w:cstheme="minorHAnsi"/>
@@ -2501,7 +2510,21 @@
               <w:rPr>
                 <w:rStyle w:val="Emphasis"/>
               </w:rPr>
-              <w:t xml:space="preserve">Go to the url </w:t>
+              <w:t xml:space="preserve">Go to the </w:t>
+            </w:r>
+            <w:proofErr w:type="spellStart"/>
+            <w:r>
+              <w:rPr>
+                <w:rStyle w:val="Emphasis"/>
+              </w:rPr>
+              <w:t>url</w:t>
+            </w:r>
+            <w:proofErr w:type="spellEnd"/>
+            <w:r>
+              <w:rPr>
+                <w:rStyle w:val="Emphasis"/>
+              </w:rPr>
+              <w:t xml:space="preserve"> </w:t>
             </w:r>
             <w:r>
               <w:rPr>
@@ -2811,13 +2834,27 @@
               <w:rPr>
                 <w:rStyle w:val="Emphasis"/>
               </w:rPr>
-              <w:t xml:space="preserve">‘SCAN ME‘ </w:t>
-            </w:r>
-            <w:r>
-              <w:rPr>
-                <w:rStyle w:val="Emphasis"/>
-              </w:rPr>
-              <w:t>icon.</w:t>
+              <w:t xml:space="preserve">‘SCAN </w:t>
+            </w:r>
+            <w:proofErr w:type="gramStart"/>
+            <w:r>
+              <w:rPr>
+                <w:rStyle w:val="Emphasis"/>
+              </w:rPr>
+              <w:t xml:space="preserve">ME‘ </w:t>
+            </w:r>
+            <w:r>
+              <w:rPr>
+                <w:rStyle w:val="Emphasis"/>
+              </w:rPr>
+              <w:t>icon</w:t>
+            </w:r>
+            <w:proofErr w:type="gramEnd"/>
+            <w:r>
+              <w:rPr>
+                <w:rStyle w:val="Emphasis"/>
+              </w:rPr>
+              <w:t>.</w:t>
             </w:r>
           </w:p>
           <w:p>
@@ -2989,7 +3026,33 @@
                 <w:sz w:val="24"/>
                 <w:szCs w:val="28"/>
               </w:rPr>
-              <w:t>oing so will be an instant fail for this assessment.</w:t>
+              <w:t xml:space="preserve">oing so will be an instant </w:t>
+            </w:r>
+            <w:proofErr w:type="gramStart"/>
+            <w:r>
+              <w:rPr>
+                <w:rStyle w:val="Emphasis"/>
+                <w:rFonts w:ascii="Arial Narrow" w:hAnsi="Arial Narrow"/>
+                <w:b/>
+                <w:i w:val="0"/>
+                <w:iCs w:val="0"/>
+                <w:sz w:val="24"/>
+                <w:szCs w:val="28"/>
+              </w:rPr>
+              <w:t>fail</w:t>
+            </w:r>
+            <w:proofErr w:type="gramEnd"/>
+            <w:r>
+              <w:rPr>
+                <w:rStyle w:val="Emphasis"/>
+                <w:rFonts w:ascii="Arial Narrow" w:hAnsi="Arial Narrow"/>
+                <w:b/>
+                <w:i w:val="0"/>
+                <w:iCs w:val="0"/>
+                <w:sz w:val="24"/>
+                <w:szCs w:val="28"/>
+              </w:rPr>
+              <w:t xml:space="preserve"> for this assessment.</w:t>
             </w:r>
           </w:p>
           <w:p>
@@ -3748,7 +3811,15 @@
               <w:cnfStyle w:val="000000000000" w:firstRow="0" w:lastRow="0" w:firstColumn="0" w:lastColumn="0" w:oddVBand="0" w:evenVBand="0" w:oddHBand="0" w:evenHBand="0" w:firstRowFirstColumn="0" w:firstRowLastColumn="0" w:lastRowFirstColumn="0" w:lastRowLastColumn="0"/>
             </w:pPr>
             <w:r>
-              <w:t>Total of 7 unit tests ran.</w:t>
+              <w:t xml:space="preserve">Total of </w:t>
+            </w:r>
+            <w:proofErr w:type="gramStart"/>
+            <w:r>
+              <w:t>7 unit</w:t>
+            </w:r>
+            <w:proofErr w:type="gramEnd"/>
+            <w:r>
+              <w:t xml:space="preserve"> tests ran.</w:t>
             </w:r>
           </w:p>
           <w:p>
@@ -3786,7 +3857,15 @@
               <w:cnfStyle w:val="000000000000" w:firstRow="0" w:lastRow="0" w:firstColumn="0" w:lastColumn="0" w:oddVBand="0" w:evenVBand="0" w:oddHBand="0" w:evenHBand="0" w:firstRowFirstColumn="0" w:firstRowLastColumn="0" w:lastRowFirstColumn="0" w:lastRowLastColumn="0"/>
             </w:pPr>
             <w:r>
-              <w:t xml:space="preserve">The 2 unit tests that passed are the tests </w:t>
+              <w:t xml:space="preserve">The </w:t>
+            </w:r>
+            <w:proofErr w:type="gramStart"/>
+            <w:r>
+              <w:t>2 unit</w:t>
+            </w:r>
+            <w:proofErr w:type="gramEnd"/>
+            <w:r>
+              <w:t xml:space="preserve"> tests that passed are the tests </w:t>
             </w:r>
             <w:r>
               <w:t>that are trying to verify that the objects can be instantiated successfully using a plaintext key. But the tests will always pass, regardless of whether the objects instantiation succeed or fail.</w:t>
@@ -3807,7 +3886,23 @@
               <w:t>They do have except clause where if the conversion goes wrong, it catches an error, and the tests will fail,</w:t>
             </w:r>
             <w:r>
-              <w:t xml:space="preserve"> but instantiating the Decryptor and Encryptor objects does not involve any conversion operations that could potentially raise the binascii error.</w:t>
+              <w:t xml:space="preserve"> but instantiating the </w:t>
+            </w:r>
+            <w:proofErr w:type="spellStart"/>
+            <w:r>
+              <w:t>Decryptor</w:t>
+            </w:r>
+            <w:proofErr w:type="spellEnd"/>
+            <w:r>
+              <w:t xml:space="preserve"> and Encryptor objects does not involve any conversion operations that could potentially raise the </w:t>
+            </w:r>
+            <w:proofErr w:type="spellStart"/>
+            <w:r>
+              <w:t>binascii</w:t>
+            </w:r>
+            <w:proofErr w:type="spellEnd"/>
+            <w:r>
+              <w:t xml:space="preserve"> error.</w:t>
             </w:r>
           </w:p>
         </w:tc>
@@ -3886,7 +3981,15 @@
               <w:t xml:space="preserve">The ultimate goal for this assessment is </w:t>
             </w:r>
             <w:r>
-              <w:t xml:space="preserve">the ability to easily encrypt (and decrypt) small-ish files. </w:t>
+              <w:t>the ability to easily encrypt (and decrypt) small-</w:t>
+            </w:r>
+            <w:proofErr w:type="spellStart"/>
+            <w:r>
+              <w:t>ish</w:t>
+            </w:r>
+            <w:proofErr w:type="spellEnd"/>
+            <w:r>
+              <w:t xml:space="preserve"> files. </w:t>
             </w:r>
           </w:p>
           <w:p>
@@ -4176,6 +4279,7 @@
             <w:r>
               <w:t xml:space="preserve"> because the exception type </w:t>
             </w:r>
+            <w:proofErr w:type="spellStart"/>
             <w:r>
               <w:rPr>
                 <w:rFonts w:ascii="Consolas" w:hAnsi="Consolas" w:cs="Consolas"/>
@@ -4184,6 +4288,7 @@
               </w:rPr>
               <w:t>InvalidToken</w:t>
             </w:r>
+            <w:proofErr w:type="spellEnd"/>
             <w:r>
               <w:rPr>
                 <w:color w:val="C00000"/>
@@ -4350,7 +4455,15 @@
               <w:cnfStyle w:val="000000000000" w:firstRow="0" w:lastRow="0" w:firstColumn="0" w:lastColumn="0" w:oddVBand="0" w:evenVBand="0" w:oddHBand="0" w:evenHBand="0" w:firstRowFirstColumn="0" w:firstRowLastColumn="0" w:lastRowFirstColumn="0" w:lastRowLastColumn="0"/>
             </w:pPr>
             <w:r>
-              <w:t>Now InvalidToken is known, but the test still does not pass.</w:t>
+              <w:t xml:space="preserve">Now </w:t>
+            </w:r>
+            <w:proofErr w:type="spellStart"/>
+            <w:r>
+              <w:t>InvalidToken</w:t>
+            </w:r>
+            <w:proofErr w:type="spellEnd"/>
+            <w:r>
+              <w:t xml:space="preserve"> is known, but the test still does not pass.</w:t>
             </w:r>
           </w:p>
           <w:p>
@@ -4358,7 +4471,23 @@
               <w:cnfStyle w:val="000000000000" w:firstRow="0" w:lastRow="0" w:firstColumn="0" w:lastColumn="0" w:oddVBand="0" w:evenVBand="0" w:oddHBand="0" w:evenHBand="0" w:firstRowFirstColumn="0" w:firstRowLastColumn="0" w:lastRowFirstColumn="0" w:lastRowLastColumn="0"/>
             </w:pPr>
             <w:r>
-              <w:t>The test uses decrypt method of Decryptor class, and the decrypt method uses a helper function called _decrypt. _decrypt always raises NotImplementedError, so the decrypt method will always raise the error when used.</w:t>
+              <w:t xml:space="preserve">The test uses decrypt method of </w:t>
+            </w:r>
+            <w:proofErr w:type="spellStart"/>
+            <w:r>
+              <w:t>Decryptor</w:t>
+            </w:r>
+            <w:proofErr w:type="spellEnd"/>
+            <w:r>
+              <w:t xml:space="preserve"> class, and the decrypt method uses a helper function called _decrypt. _decrypt always raises </w:t>
+            </w:r>
+            <w:proofErr w:type="spellStart"/>
+            <w:r>
+              <w:t>NotImplementedError</w:t>
+            </w:r>
+            <w:proofErr w:type="spellEnd"/>
+            <w:r>
+              <w:t>, so the decrypt method will always raise the error when used.</w:t>
             </w:r>
           </w:p>
         </w:tc>
@@ -4499,7 +4628,51 @@
                 <w:i w:val="0"/>
                 <w:iCs w:val="0"/>
               </w:rPr>
-              <w:t>__init__()</w:t>
+              <w:t>__</w:t>
+            </w:r>
+            <w:proofErr w:type="spellStart"/>
+            <w:r>
+              <w:rPr>
+                <w:rStyle w:val="Emphasis"/>
+                <w:rFonts w:ascii="Consolas" w:hAnsi="Consolas" w:cs="Consolas"/>
+                <w:b/>
+                <w:i w:val="0"/>
+                <w:iCs w:val="0"/>
+              </w:rPr>
+              <w:t>init</w:t>
+            </w:r>
+            <w:proofErr w:type="spellEnd"/>
+            <w:r>
+              <w:rPr>
+                <w:rStyle w:val="Emphasis"/>
+                <w:rFonts w:ascii="Consolas" w:hAnsi="Consolas" w:cs="Consolas"/>
+                <w:b/>
+                <w:i w:val="0"/>
+                <w:iCs w:val="0"/>
+              </w:rPr>
+              <w:t>_</w:t>
+            </w:r>
+            <w:proofErr w:type="gramStart"/>
+            <w:r>
+              <w:rPr>
+                <w:rStyle w:val="Emphasis"/>
+                <w:rFonts w:ascii="Consolas" w:hAnsi="Consolas" w:cs="Consolas"/>
+                <w:b/>
+                <w:i w:val="0"/>
+                <w:iCs w:val="0"/>
+              </w:rPr>
+              <w:t>_(</w:t>
+            </w:r>
+            <w:proofErr w:type="gramEnd"/>
+            <w:r>
+              <w:rPr>
+                <w:rStyle w:val="Emphasis"/>
+                <w:rFonts w:ascii="Consolas" w:hAnsi="Consolas" w:cs="Consolas"/>
+                <w:b/>
+                <w:i w:val="0"/>
+                <w:iCs w:val="0"/>
+              </w:rPr>
+              <w:t>)</w:t>
             </w:r>
             <w:r>
               <w:rPr>
@@ -4922,85 +5095,28 @@
                 <w:b/>
                 <w:color w:val="C00000"/>
               </w:rPr>
-              <w:t>_encrypt()</w:t>
-            </w:r>
-            <w:r>
-              <w:t xml:space="preserve"> in the </w:t>
-            </w:r>
+              <w:t>_</w:t>
+            </w:r>
+            <w:proofErr w:type="gramStart"/>
             <w:r>
               <w:rPr>
                 <w:rFonts w:ascii="Consolas" w:hAnsi="Consolas" w:cs="Consolas"/>
                 <w:b/>
                 <w:color w:val="C00000"/>
               </w:rPr>
-              <w:t>Encryptor</w:t>
-            </w:r>
-            <w:r>
-              <w:rPr>
-                <w:color w:val="C00000"/>
-              </w:rPr>
-              <w:t xml:space="preserve"> </w:t>
-            </w:r>
-            <w:r>
-              <w:t xml:space="preserve">class. </w:t>
-            </w:r>
-          </w:p>
-          <w:p>
-            <w:pPr>
-              <w:cnfStyle w:val="000000100000" w:firstRow="0" w:lastRow="0" w:firstColumn="0" w:lastColumn="0" w:oddVBand="0" w:evenVBand="0" w:oddHBand="1" w:evenHBand="0" w:firstRowFirstColumn="0" w:firstRowLastColumn="0" w:lastRowFirstColumn="0" w:lastRowLastColumn="0"/>
-            </w:pPr>
-            <w:r>
-              <w:t xml:space="preserve">It starts with an </w:t>
-            </w:r>
+              <w:t>encrypt(</w:t>
+            </w:r>
+            <w:proofErr w:type="gramEnd"/>
             <w:r>
               <w:rPr>
                 <w:rFonts w:ascii="Consolas" w:hAnsi="Consolas" w:cs="Consolas"/>
                 <w:b/>
                 <w:color w:val="C00000"/>
               </w:rPr>
-              <w:t>_</w:t>
-            </w:r>
-            <w:r>
-              <w:t xml:space="preserve">, which means it is considered to be a “protected” method. </w:t>
-            </w:r>
-            <w:r>
-              <w:t xml:space="preserve">As you know, Python does not really have “protected” and “private” methods like other languages, like C#, do. Instead, </w:t>
-            </w:r>
-            <w:r>
-              <w:t>this property is a convention.</w:t>
-            </w:r>
-          </w:p>
-          <w:p>
-            <w:pPr>
-              <w:cnfStyle w:val="000000100000" w:firstRow="0" w:lastRow="0" w:firstColumn="0" w:lastColumn="0" w:oddVBand="0" w:evenVBand="0" w:oddHBand="1" w:evenHBand="0" w:firstRowFirstColumn="0" w:firstRowLastColumn="0" w:lastRowFirstColumn="0" w:lastRowLastColumn="0"/>
-            </w:pPr>
-            <w:r>
-              <w:t xml:space="preserve">Depending on your decision in the previous step, </w:t>
-            </w:r>
-            <w:r>
-              <w:t>the implementation of this method will look different.</w:t>
-            </w:r>
-          </w:p>
-          <w:p>
-            <w:pPr>
-              <w:cnfStyle w:val="000000100000" w:firstRow="0" w:lastRow="0" w:firstColumn="0" w:lastColumn="0" w:oddVBand="0" w:evenVBand="0" w:oddHBand="1" w:evenHBand="0" w:firstRowFirstColumn="0" w:firstRowLastColumn="0" w:lastRowFirstColumn="0" w:lastRowLastColumn="0"/>
-            </w:pPr>
-            <w:r>
-              <w:t>Follow these instructions:</w:t>
-            </w:r>
-          </w:p>
-          <w:p>
-            <w:pPr>
-              <w:cnfStyle w:val="000000100000" w:firstRow="0" w:lastRow="0" w:firstColumn="0" w:lastColumn="0" w:oddVBand="0" w:evenVBand="0" w:oddHBand="1" w:evenHBand="0" w:firstRowFirstColumn="0" w:firstRowLastColumn="0" w:lastRowFirstColumn="0" w:lastRowLastColumn="0"/>
-              <w:rPr>
-                <w:rStyle w:val="Emphasis"/>
-              </w:rPr>
-            </w:pPr>
-            <w:r>
-              <w:rPr>
-                <w:rStyle w:val="Emphasis"/>
-              </w:rPr>
-              <w:t xml:space="preserve">Examine the method </w:t>
+              <w:t>)</w:t>
+            </w:r>
+            <w:r>
+              <w:t xml:space="preserve"> in the </w:t>
             </w:r>
             <w:r>
               <w:rPr>
@@ -5008,7 +5124,100 @@
                 <w:b/>
                 <w:color w:val="C00000"/>
               </w:rPr>
-              <w:t>_encrypt()</w:t>
+              <w:t>Encryptor</w:t>
+            </w:r>
+            <w:r>
+              <w:rPr>
+                <w:color w:val="C00000"/>
+              </w:rPr>
+              <w:t xml:space="preserve"> </w:t>
+            </w:r>
+            <w:r>
+              <w:t xml:space="preserve">class. </w:t>
+            </w:r>
+          </w:p>
+          <w:p>
+            <w:pPr>
+              <w:cnfStyle w:val="000000100000" w:firstRow="0" w:lastRow="0" w:firstColumn="0" w:lastColumn="0" w:oddVBand="0" w:evenVBand="0" w:oddHBand="1" w:evenHBand="0" w:firstRowFirstColumn="0" w:firstRowLastColumn="0" w:lastRowFirstColumn="0" w:lastRowLastColumn="0"/>
+            </w:pPr>
+            <w:r>
+              <w:t xml:space="preserve">It starts with an </w:t>
+            </w:r>
+            <w:r>
+              <w:rPr>
+                <w:rFonts w:ascii="Consolas" w:hAnsi="Consolas" w:cs="Consolas"/>
+                <w:b/>
+                <w:color w:val="C00000"/>
+              </w:rPr>
+              <w:t>_</w:t>
+            </w:r>
+            <w:r>
+              <w:t xml:space="preserve">, which means it is considered to be a “protected” method. </w:t>
+            </w:r>
+            <w:r>
+              <w:t xml:space="preserve">As you know, Python does not really have “protected” and “private” methods like other languages, like C#, do. Instead, </w:t>
+            </w:r>
+            <w:r>
+              <w:t>this property is a convention.</w:t>
+            </w:r>
+          </w:p>
+          <w:p>
+            <w:pPr>
+              <w:cnfStyle w:val="000000100000" w:firstRow="0" w:lastRow="0" w:firstColumn="0" w:lastColumn="0" w:oddVBand="0" w:evenVBand="0" w:oddHBand="1" w:evenHBand="0" w:firstRowFirstColumn="0" w:firstRowLastColumn="0" w:lastRowFirstColumn="0" w:lastRowLastColumn="0"/>
+            </w:pPr>
+            <w:r>
+              <w:t xml:space="preserve">Depending on your decision in the previous step, </w:t>
+            </w:r>
+            <w:r>
+              <w:t>the implementation of this method will look different.</w:t>
+            </w:r>
+          </w:p>
+          <w:p>
+            <w:pPr>
+              <w:cnfStyle w:val="000000100000" w:firstRow="0" w:lastRow="0" w:firstColumn="0" w:lastColumn="0" w:oddVBand="0" w:evenVBand="0" w:oddHBand="1" w:evenHBand="0" w:firstRowFirstColumn="0" w:firstRowLastColumn="0" w:lastRowFirstColumn="0" w:lastRowLastColumn="0"/>
+            </w:pPr>
+            <w:r>
+              <w:t>Follow these instructions:</w:t>
+            </w:r>
+          </w:p>
+          <w:p>
+            <w:pPr>
+              <w:cnfStyle w:val="000000100000" w:firstRow="0" w:lastRow="0" w:firstColumn="0" w:lastColumn="0" w:oddVBand="0" w:evenVBand="0" w:oddHBand="1" w:evenHBand="0" w:firstRowFirstColumn="0" w:firstRowLastColumn="0" w:lastRowFirstColumn="0" w:lastRowLastColumn="0"/>
+              <w:rPr>
+                <w:rStyle w:val="Emphasis"/>
+              </w:rPr>
+            </w:pPr>
+            <w:r>
+              <w:rPr>
+                <w:rStyle w:val="Emphasis"/>
+              </w:rPr>
+              <w:t xml:space="preserve">Examine the method </w:t>
+            </w:r>
+            <w:r>
+              <w:rPr>
+                <w:rFonts w:ascii="Consolas" w:hAnsi="Consolas" w:cs="Consolas"/>
+                <w:b/>
+                <w:color w:val="C00000"/>
+              </w:rPr>
+              <w:t>_</w:t>
+            </w:r>
+            <w:proofErr w:type="gramStart"/>
+            <w:r>
+              <w:rPr>
+                <w:rFonts w:ascii="Consolas" w:hAnsi="Consolas" w:cs="Consolas"/>
+                <w:b/>
+                <w:color w:val="C00000"/>
+              </w:rPr>
+              <w:t>encrypt(</w:t>
+            </w:r>
+            <w:proofErr w:type="gramEnd"/>
+            <w:r>
+              <w:rPr>
+                <w:rFonts w:ascii="Consolas" w:hAnsi="Consolas" w:cs="Consolas"/>
+                <w:b/>
+                <w:color w:val="C00000"/>
+              </w:rPr>
+              <w:t>)</w:t>
             </w:r>
             <w:r>
               <w:rPr>
@@ -5411,6 +5620,7 @@
             <w:r>
               <w:t xml:space="preserve"> prepare the </w:t>
             </w:r>
+            <w:proofErr w:type="spellStart"/>
             <w:r>
               <w:rPr>
                 <w:rFonts w:ascii="Consolas" w:hAnsi="Consolas" w:cs="Consolas"/>
@@ -5427,6 +5637,7 @@
               </w:rPr>
               <w:t>ryptor</w:t>
             </w:r>
+            <w:proofErr w:type="spellEnd"/>
             <w:r>
               <w:rPr>
                 <w:color w:val="C00000"/>
@@ -5459,6 +5670,7 @@
               </w:rPr>
               <w:t>_</w:t>
             </w:r>
+            <w:proofErr w:type="gramStart"/>
             <w:r>
               <w:rPr>
                 <w:rFonts w:ascii="Consolas" w:hAnsi="Consolas" w:cs="Consolas"/>
@@ -5473,61 +5685,28 @@
                 <w:b/>
                 <w:color w:val="C00000"/>
               </w:rPr>
-              <w:t>crypt()</w:t>
-            </w:r>
-            <w:r>
-              <w:t xml:space="preserve"> in the </w:t>
-            </w:r>
+              <w:t>crypt(</w:t>
+            </w:r>
+            <w:proofErr w:type="gramEnd"/>
             <w:r>
               <w:rPr>
                 <w:rFonts w:ascii="Consolas" w:hAnsi="Consolas" w:cs="Consolas"/>
                 <w:b/>
                 <w:color w:val="C00000"/>
               </w:rPr>
-              <w:t>Dec</w:t>
-            </w:r>
+              <w:t>)</w:t>
+            </w:r>
+            <w:r>
+              <w:t xml:space="preserve"> in the </w:t>
+            </w:r>
+            <w:proofErr w:type="spellStart"/>
             <w:r>
               <w:rPr>
                 <w:rFonts w:ascii="Consolas" w:hAnsi="Consolas" w:cs="Consolas"/>
                 <w:b/>
                 <w:color w:val="C00000"/>
               </w:rPr>
-              <w:t>ryptor</w:t>
-            </w:r>
-            <w:r>
-              <w:rPr>
-                <w:color w:val="C00000"/>
-              </w:rPr>
-              <w:t xml:space="preserve"> </w:t>
-            </w:r>
-            <w:r>
-              <w:t>class.</w:t>
-            </w:r>
-            <w:r>
-              <w:t xml:space="preserve"> </w:t>
-            </w:r>
-          </w:p>
-          <w:p>
-            <w:pPr>
-              <w:cnfStyle w:val="000000100000" w:firstRow="0" w:lastRow="0" w:firstColumn="0" w:lastColumn="0" w:oddVBand="0" w:evenVBand="0" w:oddHBand="1" w:evenHBand="0" w:firstRowFirstColumn="0" w:firstRowLastColumn="0" w:lastRowFirstColumn="0" w:lastRowLastColumn="0"/>
-            </w:pPr>
-            <w:r>
-              <w:t xml:space="preserve">The steps are </w:t>
-            </w:r>
-            <w:r>
-              <w:t xml:space="preserve">very </w:t>
-            </w:r>
-            <w:r>
-              <w:t>similar</w:t>
-            </w:r>
-            <w:r>
-              <w:t xml:space="preserve"> </w:t>
-            </w:r>
-            <w:r>
-              <w:t>to</w:t>
-            </w:r>
-            <w:r>
-              <w:t xml:space="preserve"> the ones for the </w:t>
+              <w:t>Dec</w:t>
             </w:r>
             <w:r>
               <w:rPr>
@@ -5535,7 +5714,43 @@
                 <w:b/>
                 <w:color w:val="C00000"/>
               </w:rPr>
-              <w:t>Enc</w:t>
+              <w:t>ryptor</w:t>
+            </w:r>
+            <w:proofErr w:type="spellEnd"/>
+            <w:r>
+              <w:rPr>
+                <w:color w:val="C00000"/>
+              </w:rPr>
+              <w:t xml:space="preserve"> </w:t>
+            </w:r>
+            <w:r>
+              <w:t>class.</w:t>
+            </w:r>
+            <w:r>
+              <w:t xml:space="preserve"> </w:t>
+            </w:r>
+          </w:p>
+          <w:p>
+            <w:pPr>
+              <w:cnfStyle w:val="000000100000" w:firstRow="0" w:lastRow="0" w:firstColumn="0" w:lastColumn="0" w:oddVBand="0" w:evenVBand="0" w:oddHBand="1" w:evenHBand="0" w:firstRowFirstColumn="0" w:firstRowLastColumn="0" w:lastRowFirstColumn="0" w:lastRowLastColumn="0"/>
+            </w:pPr>
+            <w:r>
+              <w:t xml:space="preserve">The steps are </w:t>
+            </w:r>
+            <w:r>
+              <w:t xml:space="preserve">very </w:t>
+            </w:r>
+            <w:r>
+              <w:t>similar</w:t>
+            </w:r>
+            <w:r>
+              <w:t xml:space="preserve"> </w:t>
+            </w:r>
+            <w:r>
+              <w:t>to</w:t>
+            </w:r>
+            <w:r>
+              <w:t xml:space="preserve"> the ones for the </w:t>
             </w:r>
             <w:r>
               <w:rPr>
@@ -5543,61 +5758,7 @@
                 <w:b/>
                 <w:color w:val="C00000"/>
               </w:rPr>
-              <w:t>ryptor</w:t>
-            </w:r>
-            <w:r>
-              <w:rPr>
-                <w:color w:val="C00000"/>
-              </w:rPr>
-              <w:t xml:space="preserve"> </w:t>
-            </w:r>
-            <w:r>
-              <w:t>class.</w:t>
-            </w:r>
-            <w:r>
-              <w:t xml:space="preserve"> </w:t>
-            </w:r>
-          </w:p>
-          <w:p>
-            <w:pPr>
-              <w:cnfStyle w:val="000000100000" w:firstRow="0" w:lastRow="0" w:firstColumn="0" w:lastColumn="0" w:oddVBand="0" w:evenVBand="0" w:oddHBand="1" w:evenHBand="0" w:firstRowFirstColumn="0" w:firstRowLastColumn="0" w:lastRowFirstColumn="0" w:lastRowLastColumn="0"/>
-            </w:pPr>
-            <w:r>
-              <w:t>Follow these instructions:</w:t>
-            </w:r>
-          </w:p>
-          <w:p>
-            <w:pPr>
-              <w:cnfStyle w:val="000000100000" w:firstRow="0" w:lastRow="0" w:firstColumn="0" w:lastColumn="0" w:oddVBand="0" w:evenVBand="0" w:oddHBand="1" w:evenHBand="0" w:firstRowFirstColumn="0" w:firstRowLastColumn="0" w:lastRowFirstColumn="0" w:lastRowLastColumn="0"/>
-              <w:rPr>
-                <w:rStyle w:val="Emphasis"/>
-              </w:rPr>
-            </w:pPr>
-            <w:r>
-              <w:rPr>
-                <w:rStyle w:val="Emphasis"/>
-              </w:rPr>
-              <w:t>Finish the implementation of the initialiser method. You can make the same choice regarding the key as you did for the encryption in the previous two steps.</w:t>
-            </w:r>
-          </w:p>
-          <w:p>
-            <w:pPr>
-              <w:cnfStyle w:val="000000100000" w:firstRow="0" w:lastRow="0" w:firstColumn="0" w:lastColumn="0" w:oddVBand="0" w:evenVBand="0" w:oddHBand="1" w:evenHBand="0" w:firstRowFirstColumn="0" w:firstRowLastColumn="0" w:lastRowFirstColumn="0" w:lastRowLastColumn="0"/>
-              <w:rPr>
-                <w:rStyle w:val="Emphasis"/>
-              </w:rPr>
-            </w:pPr>
-            <w:r>
-              <w:rPr>
-                <w:rStyle w:val="Emphasis"/>
-              </w:rPr>
-              <w:t xml:space="preserve">Implement the </w:t>
-            </w:r>
-            <w:r>
-              <w:rPr>
-                <w:rStyle w:val="Emphasis"/>
-              </w:rPr>
-              <w:t xml:space="preserve">method </w:t>
+              <w:t>Enc</w:t>
             </w:r>
             <w:r>
               <w:rPr>
@@ -5605,7 +5766,61 @@
                 <w:b/>
                 <w:color w:val="C00000"/>
               </w:rPr>
-              <w:t>_</w:t>
+              <w:t>ryptor</w:t>
+            </w:r>
+            <w:r>
+              <w:rPr>
+                <w:color w:val="C00000"/>
+              </w:rPr>
+              <w:t xml:space="preserve"> </w:t>
+            </w:r>
+            <w:r>
+              <w:t>class.</w:t>
+            </w:r>
+            <w:r>
+              <w:t xml:space="preserve"> </w:t>
+            </w:r>
+          </w:p>
+          <w:p>
+            <w:pPr>
+              <w:cnfStyle w:val="000000100000" w:firstRow="0" w:lastRow="0" w:firstColumn="0" w:lastColumn="0" w:oddVBand="0" w:evenVBand="0" w:oddHBand="1" w:evenHBand="0" w:firstRowFirstColumn="0" w:firstRowLastColumn="0" w:lastRowFirstColumn="0" w:lastRowLastColumn="0"/>
+            </w:pPr>
+            <w:r>
+              <w:t>Follow these instructions:</w:t>
+            </w:r>
+          </w:p>
+          <w:p>
+            <w:pPr>
+              <w:cnfStyle w:val="000000100000" w:firstRow="0" w:lastRow="0" w:firstColumn="0" w:lastColumn="0" w:oddVBand="0" w:evenVBand="0" w:oddHBand="1" w:evenHBand="0" w:firstRowFirstColumn="0" w:firstRowLastColumn="0" w:lastRowFirstColumn="0" w:lastRowLastColumn="0"/>
+              <w:rPr>
+                <w:rStyle w:val="Emphasis"/>
+              </w:rPr>
+            </w:pPr>
+            <w:r>
+              <w:rPr>
+                <w:rStyle w:val="Emphasis"/>
+              </w:rPr>
+              <w:t>Finish the implementation of the initialiser method. You can make the same choice regarding the key as you did for the encryption in the previous two steps.</w:t>
+            </w:r>
+          </w:p>
+          <w:p>
+            <w:pPr>
+              <w:cnfStyle w:val="000000100000" w:firstRow="0" w:lastRow="0" w:firstColumn="0" w:lastColumn="0" w:oddVBand="0" w:evenVBand="0" w:oddHBand="1" w:evenHBand="0" w:firstRowFirstColumn="0" w:firstRowLastColumn="0" w:lastRowFirstColumn="0" w:lastRowLastColumn="0"/>
+              <w:rPr>
+                <w:rStyle w:val="Emphasis"/>
+              </w:rPr>
+            </w:pPr>
+            <w:r>
+              <w:rPr>
+                <w:rStyle w:val="Emphasis"/>
+              </w:rPr>
+              <w:t xml:space="preserve">Implement the </w:t>
+            </w:r>
+            <w:r>
+              <w:rPr>
+                <w:rStyle w:val="Emphasis"/>
+              </w:rPr>
+              <w:t xml:space="preserve">method </w:t>
             </w:r>
             <w:r>
               <w:rPr>
@@ -5613,15 +5828,33 @@
                 <w:b/>
                 <w:color w:val="C00000"/>
               </w:rPr>
-              <w:t>de</w:t>
-            </w:r>
+              <w:t>_</w:t>
+            </w:r>
+            <w:proofErr w:type="gramStart"/>
             <w:r>
               <w:rPr>
                 <w:rFonts w:ascii="Consolas" w:hAnsi="Consolas" w:cs="Consolas"/>
                 <w:b/>
                 <w:color w:val="C00000"/>
               </w:rPr>
-              <w:t>crypt()</w:t>
+              <w:t>de</w:t>
+            </w:r>
+            <w:r>
+              <w:rPr>
+                <w:rFonts w:ascii="Consolas" w:hAnsi="Consolas" w:cs="Consolas"/>
+                <w:b/>
+                <w:color w:val="C00000"/>
+              </w:rPr>
+              <w:t>crypt(</w:t>
+            </w:r>
+            <w:proofErr w:type="gramEnd"/>
+            <w:r>
+              <w:rPr>
+                <w:rFonts w:ascii="Consolas" w:hAnsi="Consolas" w:cs="Consolas"/>
+                <w:b/>
+                <w:color w:val="C00000"/>
+              </w:rPr>
+              <w:t>)</w:t>
             </w:r>
             <w:r>
               <w:rPr>
@@ -5905,6 +6138,7 @@
             <w:r>
               <w:t xml:space="preserve">You can take guidance from some of the unit tests that use a </w:t>
             </w:r>
+            <w:proofErr w:type="spellStart"/>
             <w:r>
               <w:rPr>
                 <w:rFonts w:ascii="Consolas" w:hAnsi="Consolas" w:cs="Consolas"/>
@@ -5913,6 +6147,7 @@
               </w:rPr>
               <w:t>TestAdapter</w:t>
             </w:r>
+            <w:proofErr w:type="spellEnd"/>
             <w:r>
               <w:rPr>
                 <w:color w:val="C00000"/>
@@ -5922,110 +6157,59 @@
             <w:r>
               <w:t xml:space="preserve">class, which implements a single method called </w:t>
             </w:r>
+            <w:proofErr w:type="spellStart"/>
             <w:r>
               <w:rPr>
                 <w:rFonts w:ascii="Consolas" w:hAnsi="Consolas" w:cs="Consolas"/>
                 <w:b/>
                 <w:color w:val="C00000"/>
               </w:rPr>
-              <w:t>read_data()</w:t>
-            </w:r>
-            <w:r>
-              <w:t>.</w:t>
-            </w:r>
-            <w:r>
-              <w:t xml:space="preserve"> </w:t>
-            </w:r>
-            <w:r>
-              <w:t xml:space="preserve">Please note that </w:t>
-            </w:r>
-            <w:r>
-              <w:t>the method</w:t>
-            </w:r>
-            <w:r>
-              <w:t xml:space="preserve"> returns </w:t>
-            </w:r>
-            <w:r>
-              <w:t xml:space="preserve">an object of type </w:t>
-            </w:r>
+              <w:t>read_</w:t>
+            </w:r>
+            <w:proofErr w:type="gramStart"/>
             <w:r>
               <w:rPr>
                 <w:rFonts w:ascii="Consolas" w:hAnsi="Consolas" w:cs="Consolas"/>
                 <w:b/>
                 <w:color w:val="C00000"/>
               </w:rPr>
-              <w:t>bytes</w:t>
-            </w:r>
-            <w:r>
-              <w:t xml:space="preserve">, and so </w:t>
-            </w:r>
-            <w:r>
-              <w:t xml:space="preserve">the data </w:t>
-            </w:r>
-            <w:r>
-              <w:t xml:space="preserve">can be fed directly into the </w:t>
-            </w:r>
+              <w:t>data</w:t>
+            </w:r>
+            <w:proofErr w:type="spellEnd"/>
             <w:r>
               <w:rPr>
                 <w:rFonts w:ascii="Consolas" w:hAnsi="Consolas" w:cs="Consolas"/>
                 <w:b/>
                 <w:color w:val="C00000"/>
               </w:rPr>
-              <w:t>encrypt</w:t>
-            </w:r>
-            <w:r>
-              <w:rPr>
-                <w:color w:val="C00000"/>
-              </w:rPr>
-              <w:t xml:space="preserve"> </w:t>
-            </w:r>
-            <w:r>
-              <w:t xml:space="preserve">and </w:t>
-            </w:r>
+              <w:t>(</w:t>
+            </w:r>
+            <w:proofErr w:type="gramEnd"/>
             <w:r>
               <w:rPr>
                 <w:rFonts w:ascii="Consolas" w:hAnsi="Consolas" w:cs="Consolas"/>
                 <w:b/>
                 <w:color w:val="C00000"/>
               </w:rPr>
-              <w:t>decrypt</w:t>
-            </w:r>
-            <w:r>
-              <w:rPr>
-                <w:color w:val="C00000"/>
-              </w:rPr>
+              <w:t>)</w:t>
+            </w:r>
+            <w:r>
+              <w:t>.</w:t>
+            </w:r>
+            <w:r>
               <w:t xml:space="preserve"> </w:t>
             </w:r>
             <w:r>
-              <w:t>methods</w:t>
-            </w:r>
-            <w:r>
-              <w:t xml:space="preserve">. </w:t>
-            </w:r>
-            <w:r>
-              <w:t xml:space="preserve"> </w:t>
-            </w:r>
-          </w:p>
-          <w:p>
-            <w:pPr>
-              <w:cnfStyle w:val="000000100000" w:firstRow="0" w:lastRow="0" w:firstColumn="0" w:lastColumn="0" w:oddVBand="0" w:evenVBand="0" w:oddHBand="1" w:evenHBand="0" w:firstRowFirstColumn="0" w:firstRowLastColumn="0" w:lastRowFirstColumn="0" w:lastRowLastColumn="0"/>
-            </w:pPr>
-            <w:r>
-              <w:t>Follow these instructions:</w:t>
-            </w:r>
-          </w:p>
-          <w:p>
-            <w:pPr>
-              <w:cnfStyle w:val="000000100000" w:firstRow="0" w:lastRow="0" w:firstColumn="0" w:lastColumn="0" w:oddVBand="0" w:evenVBand="0" w:oddHBand="1" w:evenHBand="0" w:firstRowFirstColumn="0" w:firstRowLastColumn="0" w:lastRowFirstColumn="0" w:lastRowLastColumn="0"/>
-              <w:rPr>
-                <w:rStyle w:val="Emphasis"/>
-              </w:rPr>
-            </w:pPr>
-            <w:r>
-              <w:rPr>
-                <w:rStyle w:val="Emphasis"/>
-              </w:rPr>
-              <w:t xml:space="preserve">In the </w:t>
+              <w:t xml:space="preserve">Please note that </w:t>
+            </w:r>
+            <w:r>
+              <w:t>the method</w:t>
+            </w:r>
+            <w:r>
+              <w:t xml:space="preserve"> returns </w:t>
+            </w:r>
+            <w:r>
+              <w:t xml:space="preserve">an object of type </w:t>
             </w:r>
             <w:r>
               <w:rPr>
@@ -6033,13 +6217,16 @@
                 <w:b/>
                 <w:color w:val="C00000"/>
               </w:rPr>
-              <w:t>main.py</w:t>
-            </w:r>
-            <w:r>
-              <w:rPr>
-                <w:rStyle w:val="Emphasis"/>
-              </w:rPr>
-              <w:t xml:space="preserve"> file, create a new class called </w:t>
+              <w:t>bytes</w:t>
+            </w:r>
+            <w:r>
+              <w:t xml:space="preserve">, and so </w:t>
+            </w:r>
+            <w:r>
+              <w:t xml:space="preserve">the data </w:t>
+            </w:r>
+            <w:r>
+              <w:t xml:space="preserve">can be fed directly into the </w:t>
             </w:r>
             <w:r>
               <w:rPr>
@@ -6047,19 +6234,99 @@
                 <w:b/>
                 <w:color w:val="C00000"/>
               </w:rPr>
+              <w:t>encrypt</w:t>
+            </w:r>
+            <w:r>
+              <w:rPr>
+                <w:color w:val="C00000"/>
+              </w:rPr>
+              <w:t xml:space="preserve"> </w:t>
+            </w:r>
+            <w:r>
+              <w:t xml:space="preserve">and </w:t>
+            </w:r>
+            <w:r>
+              <w:rPr>
+                <w:rFonts w:ascii="Consolas" w:hAnsi="Consolas" w:cs="Consolas"/>
+                <w:b/>
+                <w:color w:val="C00000"/>
+              </w:rPr>
+              <w:t>decrypt</w:t>
+            </w:r>
+            <w:r>
+              <w:rPr>
+                <w:color w:val="C00000"/>
+              </w:rPr>
+              <w:t xml:space="preserve"> </w:t>
+            </w:r>
+            <w:r>
+              <w:t>methods</w:t>
+            </w:r>
+            <w:r>
+              <w:t xml:space="preserve">. </w:t>
+            </w:r>
+            <w:r>
+              <w:t xml:space="preserve"> </w:t>
+            </w:r>
+          </w:p>
+          <w:p>
+            <w:pPr>
+              <w:cnfStyle w:val="000000100000" w:firstRow="0" w:lastRow="0" w:firstColumn="0" w:lastColumn="0" w:oddVBand="0" w:evenVBand="0" w:oddHBand="1" w:evenHBand="0" w:firstRowFirstColumn="0" w:firstRowLastColumn="0" w:lastRowFirstColumn="0" w:lastRowLastColumn="0"/>
+            </w:pPr>
+            <w:r>
+              <w:t>Follow these instructions:</w:t>
+            </w:r>
+          </w:p>
+          <w:p>
+            <w:pPr>
+              <w:cnfStyle w:val="000000100000" w:firstRow="0" w:lastRow="0" w:firstColumn="0" w:lastColumn="0" w:oddVBand="0" w:evenVBand="0" w:oddHBand="1" w:evenHBand="0" w:firstRowFirstColumn="0" w:firstRowLastColumn="0" w:lastRowFirstColumn="0" w:lastRowLastColumn="0"/>
+              <w:rPr>
+                <w:rStyle w:val="Emphasis"/>
+                <w:i w:val="0"/>
+                <w:iCs w:val="0"/>
+              </w:rPr>
+            </w:pPr>
+            <w:r>
+              <w:rPr>
+                <w:rStyle w:val="Emphasis"/>
+                <w:i w:val="0"/>
+                <w:iCs w:val="0"/>
+              </w:rPr>
+              <w:t xml:space="preserve">In the </w:t>
+            </w:r>
+            <w:r>
+              <w:rPr>
+                <w:rFonts w:ascii="Consolas" w:hAnsi="Consolas" w:cs="Consolas"/>
+                <w:b/>
+                <w:color w:val="C00000"/>
+              </w:rPr>
+              <w:t>main.py</w:t>
+            </w:r>
+            <w:r>
+              <w:rPr>
+                <w:rStyle w:val="Emphasis"/>
+                <w:i w:val="0"/>
+                <w:iCs w:val="0"/>
+              </w:rPr>
+              <w:t xml:space="preserve"> file, create a new class called </w:t>
+            </w:r>
+            <w:proofErr w:type="spellStart"/>
+            <w:r>
+              <w:rPr>
+                <w:rFonts w:ascii="Consolas" w:hAnsi="Consolas" w:cs="Consolas"/>
+                <w:b/>
+                <w:color w:val="C00000"/>
+              </w:rPr>
               <w:t>FileAdapter</w:t>
             </w:r>
-            <w:r>
-              <w:rPr>
-                <w:rStyle w:val="Emphasis"/>
-              </w:rPr>
-              <w:t>.</w:t>
-            </w:r>
-            <w:r>
-              <w:rPr>
-                <w:rStyle w:val="Emphasis"/>
-              </w:rPr>
-              <w:t xml:space="preserve"> Its initialiser method should accept a single argument: </w:t>
+            <w:proofErr w:type="spellEnd"/>
+            <w:r>
+              <w:rPr>
+                <w:rStyle w:val="Emphasis"/>
+                <w:i w:val="0"/>
+                <w:iCs w:val="0"/>
+              </w:rPr>
+              <w:t xml:space="preserve">. Its initialiser method should accept a single argument: </w:t>
             </w:r>
             <w:r>
               <w:rPr>
@@ -6074,6 +6341,8 @@
             <w:r>
               <w:rPr>
                 <w:rStyle w:val="Emphasis"/>
+                <w:i w:val="0"/>
+                <w:iCs w:val="0"/>
               </w:rPr>
               <w:t>. Store the filename in an instance variable.</w:t>
             </w:r>
@@ -6083,49 +6352,91 @@
               <w:cnfStyle w:val="000000100000" w:firstRow="0" w:lastRow="0" w:firstColumn="0" w:lastColumn="0" w:oddVBand="0" w:evenVBand="0" w:oddHBand="1" w:evenHBand="0" w:firstRowFirstColumn="0" w:firstRowLastColumn="0" w:lastRowFirstColumn="0" w:lastRowLastColumn="0"/>
               <w:rPr>
                 <w:rStyle w:val="Emphasis"/>
-              </w:rPr>
-            </w:pPr>
-            <w:r>
-              <w:rPr>
-                <w:rStyle w:val="Emphasis"/>
+                <w:i w:val="0"/>
+                <w:iCs w:val="0"/>
+              </w:rPr>
+            </w:pPr>
+            <w:r>
+              <w:rPr>
+                <w:rStyle w:val="Emphasis"/>
+                <w:i w:val="0"/>
+                <w:iCs w:val="0"/>
               </w:rPr>
               <w:t xml:space="preserve">Add the method </w:t>
             </w:r>
+            <w:proofErr w:type="spellStart"/>
             <w:r>
               <w:rPr>
                 <w:rFonts w:ascii="Consolas" w:hAnsi="Consolas" w:cs="Consolas"/>
                 <w:b/>
                 <w:color w:val="C00000"/>
               </w:rPr>
-              <w:t>read_data()</w:t>
-            </w:r>
-            <w:r>
-              <w:rPr>
-                <w:rStyle w:val="Emphasis"/>
+              <w:t>read_</w:t>
+            </w:r>
+            <w:proofErr w:type="gramStart"/>
+            <w:r>
+              <w:rPr>
+                <w:rFonts w:ascii="Consolas" w:hAnsi="Consolas" w:cs="Consolas"/>
+                <w:b/>
+                <w:color w:val="C00000"/>
+              </w:rPr>
+              <w:t>data</w:t>
+            </w:r>
+            <w:proofErr w:type="spellEnd"/>
+            <w:r>
+              <w:rPr>
+                <w:rFonts w:ascii="Consolas" w:hAnsi="Consolas" w:cs="Consolas"/>
+                <w:b/>
+                <w:color w:val="C00000"/>
+              </w:rPr>
+              <w:t>(</w:t>
+            </w:r>
+            <w:proofErr w:type="gramEnd"/>
+            <w:r>
+              <w:rPr>
+                <w:rFonts w:ascii="Consolas" w:hAnsi="Consolas" w:cs="Consolas"/>
+                <w:b/>
+                <w:color w:val="C00000"/>
+              </w:rPr>
+              <w:t>)</w:t>
+            </w:r>
+            <w:r>
+              <w:rPr>
+                <w:rStyle w:val="Emphasis"/>
+                <w:i w:val="0"/>
+                <w:iCs w:val="0"/>
               </w:rPr>
               <w:t>.</w:t>
             </w:r>
             <w:r>
               <w:rPr>
                 <w:rStyle w:val="Emphasis"/>
+                <w:i w:val="0"/>
+                <w:iCs w:val="0"/>
               </w:rPr>
               <w:t xml:space="preserve"> </w:t>
             </w:r>
             <w:r>
               <w:rPr>
                 <w:rStyle w:val="Emphasis"/>
+                <w:i w:val="0"/>
+                <w:iCs w:val="0"/>
               </w:rPr>
               <w:t xml:space="preserve">Implement the method by </w:t>
             </w:r>
             <w:r>
               <w:rPr>
                 <w:rStyle w:val="Emphasis"/>
+                <w:i w:val="0"/>
+                <w:iCs w:val="0"/>
               </w:rPr>
               <w:t>coding</w:t>
             </w:r>
             <w:r>
               <w:rPr>
                 <w:rStyle w:val="Emphasis"/>
+                <w:i w:val="0"/>
+                <w:iCs w:val="0"/>
               </w:rPr>
               <w:t xml:space="preserve"> the following steps:</w:t>
             </w:r>
@@ -6140,17 +6451,23 @@
               <w:cnfStyle w:val="000000100000" w:firstRow="0" w:lastRow="0" w:firstColumn="0" w:lastColumn="0" w:oddVBand="0" w:evenVBand="0" w:oddHBand="1" w:evenHBand="0" w:firstRowFirstColumn="0" w:firstRowLastColumn="0" w:lastRowFirstColumn="0" w:lastRowLastColumn="0"/>
               <w:rPr>
                 <w:rStyle w:val="Emphasis"/>
-              </w:rPr>
-            </w:pPr>
-            <w:r>
-              <w:rPr>
-                <w:rStyle w:val="Emphasis"/>
+                <w:i w:val="0"/>
+                <w:iCs w:val="0"/>
+              </w:rPr>
+            </w:pPr>
+            <w:r>
+              <w:rPr>
+                <w:rStyle w:val="Emphasis"/>
+                <w:i w:val="0"/>
+                <w:iCs w:val="0"/>
               </w:rPr>
               <w:t>Open a file using the filename stored in the instance variable</w:t>
             </w:r>
             <w:r>
               <w:rPr>
                 <w:rStyle w:val="Emphasis"/>
+                <w:i w:val="0"/>
+                <w:iCs w:val="0"/>
               </w:rPr>
               <w:t>.</w:t>
             </w:r>
@@ -6165,23 +6482,31 @@
               <w:cnfStyle w:val="000000100000" w:firstRow="0" w:lastRow="0" w:firstColumn="0" w:lastColumn="0" w:oddVBand="0" w:evenVBand="0" w:oddHBand="1" w:evenHBand="0" w:firstRowFirstColumn="0" w:firstRowLastColumn="0" w:lastRowFirstColumn="0" w:lastRowLastColumn="0"/>
               <w:rPr>
                 <w:rStyle w:val="Emphasis"/>
-              </w:rPr>
-            </w:pPr>
-            <w:r>
-              <w:rPr>
-                <w:rStyle w:val="Emphasis"/>
+                <w:i w:val="0"/>
+                <w:iCs w:val="0"/>
+              </w:rPr>
+            </w:pPr>
+            <w:r>
+              <w:rPr>
+                <w:rStyle w:val="Emphasis"/>
+                <w:i w:val="0"/>
+                <w:iCs w:val="0"/>
               </w:rPr>
               <w:t>Read the data from the file</w:t>
             </w:r>
             <w:r>
               <w:rPr>
                 <w:rStyle w:val="Emphasis"/>
+                <w:i w:val="0"/>
+                <w:iCs w:val="0"/>
               </w:rPr>
               <w:t xml:space="preserve"> and return the result.</w:t>
             </w:r>
             <w:r>
               <w:rPr>
                 <w:rStyle w:val="Emphasis"/>
+                <w:i w:val="0"/>
+                <w:iCs w:val="0"/>
               </w:rPr>
               <w:t xml:space="preserve"> </w:t>
             </w:r>
@@ -6191,17 +6516,23 @@
               <w:cnfStyle w:val="000000100000" w:firstRow="0" w:lastRow="0" w:firstColumn="0" w:lastColumn="0" w:oddVBand="0" w:evenVBand="0" w:oddHBand="1" w:evenHBand="0" w:firstRowFirstColumn="0" w:firstRowLastColumn="0" w:lastRowFirstColumn="0" w:lastRowLastColumn="0"/>
               <w:rPr>
                 <w:rStyle w:val="Emphasis"/>
-              </w:rPr>
-            </w:pPr>
-            <w:r>
-              <w:rPr>
-                <w:rStyle w:val="Emphasis"/>
+                <w:i w:val="0"/>
+                <w:iCs w:val="0"/>
+              </w:rPr>
+            </w:pPr>
+            <w:r>
+              <w:rPr>
+                <w:rStyle w:val="Emphasis"/>
+                <w:i w:val="0"/>
+                <w:iCs w:val="0"/>
               </w:rPr>
               <w:t xml:space="preserve">Finally, add </w:t>
             </w:r>
             <w:r>
               <w:rPr>
                 <w:rStyle w:val="Emphasis"/>
+                <w:i w:val="0"/>
+                <w:iCs w:val="0"/>
               </w:rPr>
               <w:t xml:space="preserve">code to the </w:t>
             </w:r>
@@ -6216,36 +6547,48 @@
             <w:r>
               <w:rPr>
                 <w:rStyle w:val="Emphasis"/>
+                <w:i w:val="0"/>
+                <w:iCs w:val="0"/>
               </w:rPr>
               <w:t xml:space="preserve"> file that tests </w:t>
             </w:r>
             <w:r>
               <w:rPr>
                 <w:rStyle w:val="Emphasis"/>
+                <w:i w:val="0"/>
+                <w:iCs w:val="0"/>
               </w:rPr>
               <w:t>encryption</w:t>
             </w:r>
             <w:r>
               <w:rPr>
                 <w:rStyle w:val="Emphasis"/>
+                <w:i w:val="0"/>
+                <w:iCs w:val="0"/>
               </w:rPr>
               <w:t xml:space="preserve"> and </w:t>
             </w:r>
             <w:r>
               <w:rPr>
                 <w:rStyle w:val="Emphasis"/>
+                <w:i w:val="0"/>
+                <w:iCs w:val="0"/>
               </w:rPr>
               <w:t>decryption</w:t>
             </w:r>
             <w:r>
               <w:rPr>
                 <w:rStyle w:val="Emphasis"/>
+                <w:i w:val="0"/>
+                <w:iCs w:val="0"/>
               </w:rPr>
               <w:t xml:space="preserve"> of a file. </w:t>
             </w:r>
             <w:r>
               <w:rPr>
                 <w:rStyle w:val="Emphasis"/>
+                <w:i w:val="0"/>
+                <w:iCs w:val="0"/>
               </w:rPr>
               <w:t xml:space="preserve">Remember, you can simply pass the adapter object into the </w:t>
             </w:r>
@@ -6266,6 +6609,8 @@
             <w:r>
               <w:rPr>
                 <w:rStyle w:val="Emphasis"/>
+                <w:i w:val="0"/>
+                <w:iCs w:val="0"/>
               </w:rPr>
               <w:t xml:space="preserve">and </w:t>
             </w:r>
@@ -6286,18 +6631,24 @@
             <w:r>
               <w:rPr>
                 <w:rStyle w:val="Emphasis"/>
+                <w:i w:val="0"/>
+                <w:iCs w:val="0"/>
               </w:rPr>
               <w:t>methods</w:t>
             </w:r>
             <w:r>
               <w:rPr>
                 <w:rStyle w:val="Emphasis"/>
+                <w:i w:val="0"/>
+                <w:iCs w:val="0"/>
               </w:rPr>
               <w:t xml:space="preserve"> as they know how to handle it</w:t>
             </w:r>
             <w:r>
               <w:rPr>
                 <w:rStyle w:val="Emphasis"/>
+                <w:i w:val="0"/>
+                <w:iCs w:val="0"/>
               </w:rPr>
               <w:t xml:space="preserve">. </w:t>
             </w:r>
@@ -6307,35 +6658,47 @@
               <w:cnfStyle w:val="000000100000" w:firstRow="0" w:lastRow="0" w:firstColumn="0" w:lastColumn="0" w:oddVBand="0" w:evenVBand="0" w:oddHBand="1" w:evenHBand="0" w:firstRowFirstColumn="0" w:firstRowLastColumn="0" w:lastRowFirstColumn="0" w:lastRowLastColumn="0"/>
               <w:rPr>
                 <w:rStyle w:val="Emphasis"/>
-              </w:rPr>
-            </w:pPr>
-            <w:r>
-              <w:rPr>
-                <w:rStyle w:val="Emphasis"/>
+                <w:i w:val="0"/>
+                <w:iCs w:val="0"/>
+              </w:rPr>
+            </w:pPr>
+            <w:r>
+              <w:rPr>
+                <w:rStyle w:val="Emphasis"/>
+                <w:i w:val="0"/>
+                <w:iCs w:val="0"/>
               </w:rPr>
               <w:t>Please note that you can use the</w:t>
             </w:r>
             <w:r>
               <w:rPr>
                 <w:rStyle w:val="Emphasis"/>
+                <w:i w:val="0"/>
+                <w:iCs w:val="0"/>
               </w:rPr>
               <w:t xml:space="preserve"> same adapter</w:t>
             </w:r>
             <w:r>
               <w:rPr>
                 <w:rStyle w:val="Emphasis"/>
+                <w:i w:val="0"/>
+                <w:iCs w:val="0"/>
               </w:rPr>
               <w:t xml:space="preserve"> class</w:t>
             </w:r>
             <w:r>
               <w:rPr>
                 <w:rStyle w:val="Emphasis"/>
+                <w:i w:val="0"/>
+                <w:iCs w:val="0"/>
               </w:rPr>
               <w:t xml:space="preserve"> for encryption and decryption. </w:t>
             </w:r>
             <w:r>
               <w:rPr>
                 <w:rStyle w:val="Emphasis"/>
+                <w:i w:val="0"/>
+                <w:iCs w:val="0"/>
               </w:rPr>
               <w:t xml:space="preserve">Use </w:t>
             </w:r>
@@ -6344,12 +6707,16 @@
                 <w:rStyle w:val="Emphasis"/>
                 <w:b/>
                 <w:bCs w:val="0"/>
+                <w:i w:val="0"/>
+                <w:iCs w:val="0"/>
               </w:rPr>
               <w:t>different filenames</w:t>
             </w:r>
             <w:r>
               <w:rPr>
                 <w:rStyle w:val="Emphasis"/>
+                <w:i w:val="0"/>
+                <w:iCs w:val="0"/>
               </w:rPr>
               <w:t xml:space="preserve"> for encrypted and decrypted data. </w:t>
             </w:r>
@@ -6359,17 +6726,23 @@
               <w:cnfStyle w:val="000000100000" w:firstRow="0" w:lastRow="0" w:firstColumn="0" w:lastColumn="0" w:oddVBand="0" w:evenVBand="0" w:oddHBand="1" w:evenHBand="0" w:firstRowFirstColumn="0" w:firstRowLastColumn="0" w:lastRowFirstColumn="0" w:lastRowLastColumn="0"/>
               <w:rPr>
                 <w:rStyle w:val="Emphasis"/>
-              </w:rPr>
-            </w:pPr>
-            <w:r>
-              <w:rPr>
-                <w:rStyle w:val="Emphasis"/>
+                <w:i w:val="0"/>
+                <w:iCs w:val="0"/>
+              </w:rPr>
+            </w:pPr>
+            <w:r>
+              <w:rPr>
+                <w:rStyle w:val="Emphasis"/>
+                <w:i w:val="0"/>
+                <w:iCs w:val="0"/>
               </w:rPr>
               <w:t xml:space="preserve">Compare </w:t>
             </w:r>
             <w:r>
               <w:rPr>
                 <w:rStyle w:val="Emphasis"/>
+                <w:i w:val="0"/>
+                <w:iCs w:val="0"/>
               </w:rPr>
               <w:t xml:space="preserve">the contents of the decrypted file against the original. If no errors occurred, they should be exactly the same. </w:t>
             </w:r>
@@ -6379,11 +6752,15 @@
               <w:cnfStyle w:val="000000100000" w:firstRow="0" w:lastRow="0" w:firstColumn="0" w:lastColumn="0" w:oddVBand="0" w:evenVBand="0" w:oddHBand="1" w:evenHBand="0" w:firstRowFirstColumn="0" w:firstRowLastColumn="0" w:lastRowFirstColumn="0" w:lastRowLastColumn="0"/>
               <w:rPr>
                 <w:rStyle w:val="Emphasis"/>
-              </w:rPr>
-            </w:pPr>
-            <w:r>
-              <w:rPr>
-                <w:rStyle w:val="Emphasis"/>
+                <w:i w:val="0"/>
+                <w:iCs w:val="0"/>
+              </w:rPr>
+            </w:pPr>
+            <w:r>
+              <w:rPr>
+                <w:rStyle w:val="Emphasis"/>
+                <w:i w:val="0"/>
+                <w:iCs w:val="0"/>
               </w:rPr>
               <w:t xml:space="preserve">Make sure you include all versions of the file you encrypted in your final submission to Blackboard: the original, the encrypted version, and the decrypted version. </w:t>
             </w:r>
@@ -6392,8 +6769,6 @@
             <w:pPr>
               <w:cnfStyle w:val="000000100000" w:firstRow="0" w:lastRow="0" w:firstColumn="0" w:lastColumn="0" w:oddVBand="0" w:evenVBand="0" w:oddHBand="1" w:evenHBand="0" w:firstRowFirstColumn="0" w:firstRowLastColumn="0" w:lastRowFirstColumn="0" w:lastRowLastColumn="0"/>
               <w:rPr>
-                <w:i/>
-                <w:iCs/>
                 <w:color w:val="C00000"/>
               </w:rPr>
             </w:pPr>

</xml_diff>